<commit_message>
Algunos cambios en las predicciones
</commit_message>
<xml_diff>
--- a/memoria-nofinal/Predicciones.docx
+++ b/memoria-nofinal/Predicciones.docx
@@ -4,42 +4,21 @@
   <w:body>
     <w:p>
       <w:pPr>
-        <w:rPr>
-          <w:rFonts w:cs="Times New Roman"/>
-          <w:b/>
-          <w:sz w:val="32"/>
-        </w:rPr>
-      </w:pPr>
-      <w:r>
-        <w:rPr>
-          <w:rFonts w:cs="Times New Roman"/>
-          <w:b/>
-          <w:sz w:val="32"/>
-        </w:rPr>
+        <w:pStyle w:val="Heading1"/>
+        <w:rPr>
+          <w:b w:val="0"/>
+        </w:rPr>
+      </w:pPr>
+      <w:r>
         <w:t>[</w:t>
       </w:r>
       <w:r>
-        <w:rPr>
-          <w:rFonts w:cs="Times New Roman"/>
-          <w:b/>
-          <w:sz w:val="32"/>
-        </w:rPr>
         <w:t>NÚ</w:t>
       </w:r>
       <w:r>
-        <w:rPr>
-          <w:rFonts w:cs="Times New Roman"/>
-          <w:b/>
-          <w:sz w:val="32"/>
-        </w:rPr>
         <w:t xml:space="preserve">MERO NO SE QUE] </w:t>
       </w:r>
       <w:r>
-        <w:rPr>
-          <w:rFonts w:cs="Times New Roman"/>
-          <w:b/>
-          <w:sz w:val="32"/>
-        </w:rPr>
         <w:t>Predicciones</w:t>
       </w:r>
     </w:p>
@@ -62,7 +41,7 @@
           <w:rFonts w:cs="Times New Roman"/>
           <w:szCs w:val="24"/>
         </w:rPr>
-        <w:t>procedimos</w:t>
+        <w:t>pasamos</w:t>
       </w:r>
       <w:r>
         <w:rPr>
@@ -239,7 +218,14 @@
           <w:rFonts w:cs="Times New Roman"/>
           <w:szCs w:val="24"/>
         </w:rPr>
-        <w:t xml:space="preserve"> como fichero a parte</w:t>
+        <w:t xml:space="preserve"> como fichero </w:t>
+      </w:r>
+      <w:r>
+        <w:rPr>
+          <w:rFonts w:cs="Times New Roman"/>
+          <w:szCs w:val="24"/>
+        </w:rPr>
+        <w:t>aparte</w:t>
       </w:r>
       <w:r>
         <w:rPr>
@@ -316,7 +302,14 @@
           <w:rFonts w:cs="Times New Roman"/>
           <w:szCs w:val="24"/>
         </w:rPr>
-        <w:t>del notebook en el código con</w:t>
+        <w:t xml:space="preserve">del notebook en el código </w:t>
+      </w:r>
+      <w:r>
+        <w:rPr>
+          <w:rFonts w:cs="Times New Roman"/>
+          <w:szCs w:val="24"/>
+        </w:rPr>
+        <w:t>que contiene</w:t>
       </w:r>
       <w:r>
         <w:rPr>
@@ -369,7 +362,21 @@
           <w:rFonts w:cs="Times New Roman"/>
           <w:szCs w:val="24"/>
         </w:rPr>
-        <w:t xml:space="preserve">Para realizar el análisis de los datos utilizamos la librería Pandas, y para generar los modelos y realizar </w:t>
+        <w:t>Para realizar el análisis de los datos utilizamos la librería Pandas, y para generar los modelos y realizar</w:t>
+      </w:r>
+      <w:r>
+        <w:rPr>
+          <w:rFonts w:cs="Times New Roman"/>
+          <w:szCs w:val="24"/>
+        </w:rPr>
+        <w:t xml:space="preserve"> las</w:t>
+      </w:r>
+      <w:r>
+        <w:rPr>
+          <w:rFonts w:cs="Times New Roman"/>
+          <w:szCs w:val="24"/>
+        </w:rPr>
+        <w:t xml:space="preserve"> </w:t>
       </w:r>
       <w:r>
         <w:rPr>
@@ -600,7 +607,9 @@
       <w:r>
         <w:rPr>
           <w:rFonts w:cs="Times New Roman"/>
-          <w:szCs w:val="24"/>
+          <w:noProof/>
+          <w:szCs w:val="24"/>
+          <w:lang w:eastAsia="es-ES"/>
         </w:rPr>
         <w:drawing>
           <wp:inline distT="0" distB="0" distL="0" distR="0" wp14:anchorId="031D6D75" wp14:editId="5309A9B1">
@@ -858,7 +867,9 @@
       <w:r>
         <w:rPr>
           <w:rFonts w:cs="Times New Roman"/>
-          <w:szCs w:val="24"/>
+          <w:noProof/>
+          <w:szCs w:val="24"/>
+          <w:lang w:eastAsia="es-ES"/>
         </w:rPr>
         <w:drawing>
           <wp:inline distT="0" distB="0" distL="0" distR="0" wp14:anchorId="6C3DD60C" wp14:editId="5AE6BD41">
@@ -977,7 +988,21 @@
           <w:rFonts w:cs="Times New Roman"/>
           <w:szCs w:val="24"/>
         </w:rPr>
-        <w:t xml:space="preserve"> También aparecen las estadísticas de otras columnas como PSAPRE, PSALT, etc. Sin embargo, estos son tecnicismos médicos y se alejan del ámbito de este Trabajo Final de Grado.</w:t>
+        <w:t xml:space="preserve"> También aparecen las estadísticas de otras columnas como PSAPRE, PSALT, etc. </w:t>
+      </w:r>
+      <w:r>
+        <w:rPr>
+          <w:rFonts w:cs="Times New Roman"/>
+          <w:szCs w:val="24"/>
+        </w:rPr>
+        <w:t>Explicar e interpretar estos tecnicismos médicos</w:t>
+      </w:r>
+      <w:r>
+        <w:rPr>
+          <w:rFonts w:cs="Times New Roman"/>
+          <w:szCs w:val="24"/>
+        </w:rPr>
+        <w:t xml:space="preserve"> se alejan del ámbito de este Trabajo Final de Grado.</w:t>
       </w:r>
     </w:p>
     <w:p>
@@ -998,24 +1023,31 @@
     </w:p>
     <w:p>
       <w:pPr>
+        <w:rPr>
+          <w:rFonts w:cs="Times New Roman"/>
+          <w:szCs w:val="24"/>
+        </w:rPr>
+      </w:pPr>
+      <w:r>
+        <w:rPr>
+          <w:rFonts w:cs="Times New Roman"/>
+          <w:szCs w:val="24"/>
+        </w:rPr>
+        <w:t xml:space="preserve">Una cosa que tuvimos muy en cuenta (ya que es necesario para poder realizar los entrenamientos), es no tener ninguna columna con datos nulos. Para detectar estos nulos utilizamos </w:t>
+      </w:r>
+      <w:r>
         <w:rPr>
           <w:rFonts w:ascii="Cascadia Code" w:hAnsi="Cascadia Code" w:cs="Courier New"/>
           <w:sz w:val="22"/>
         </w:rPr>
-      </w:pPr>
-      <w:r>
-        <w:rPr>
-          <w:rFonts w:cs="Times New Roman"/>
-          <w:szCs w:val="24"/>
-        </w:rPr>
-        <w:t xml:space="preserve">Una cosa que tuvimos muy en cuenta (ya que es necesario para poder realizar los entrenamientos), es no tener ninguna columna con datos nulos. Para detectar estos nulos utilizamos </w:t>
-      </w:r>
-      <w:r>
-        <w:rPr>
-          <w:rFonts w:ascii="Cascadia Code" w:hAnsi="Cascadia Code" w:cs="Courier New"/>
-          <w:sz w:val="22"/>
-        </w:rPr>
         <w:t>df.info()</w:t>
+      </w:r>
+      <w:r>
+        <w:rPr>
+          <w:rFonts w:cs="Times New Roman"/>
+          <w:szCs w:val="24"/>
+        </w:rPr>
+        <w:t>.</w:t>
       </w:r>
     </w:p>
     <w:p>
@@ -1026,7 +1058,9 @@
       <w:r>
         <w:rPr>
           <w:rFonts w:cs="Times New Roman"/>
-          <w:szCs w:val="24"/>
+          <w:noProof/>
+          <w:szCs w:val="24"/>
+          <w:lang w:eastAsia="es-ES"/>
         </w:rPr>
         <w:lastRenderedPageBreak/>
         <w:drawing>
@@ -1068,7 +1102,9 @@
       <w:r>
         <w:rPr>
           <w:rFonts w:cs="Times New Roman"/>
-          <w:szCs w:val="24"/>
+          <w:noProof/>
+          <w:szCs w:val="24"/>
+          <w:lang w:eastAsia="es-ES"/>
         </w:rPr>
         <w:drawing>
           <wp:inline distT="0" distB="0" distL="0" distR="0" wp14:anchorId="55358C70" wp14:editId="1F0DB64B">
@@ -1355,7 +1391,14 @@
           <w:rFonts w:cs="Times New Roman"/>
           <w:szCs w:val="24"/>
         </w:rPr>
-        <w:t>, haciendo que nuestras predicciones no sean realistas</w:t>
+        <w:t xml:space="preserve">, haciendo que nuestras predicciones no sean </w:t>
+      </w:r>
+      <w:r>
+        <w:rPr>
+          <w:rFonts w:cs="Times New Roman"/>
+          <w:szCs w:val="24"/>
+        </w:rPr>
+        <w:t>certeras y reflejen una realidad que no es</w:t>
       </w:r>
       <w:r>
         <w:rPr>
@@ -1380,7 +1423,9 @@
       <w:r>
         <w:rPr>
           <w:rFonts w:cs="Times New Roman"/>
-          <w:szCs w:val="24"/>
+          <w:noProof/>
+          <w:szCs w:val="24"/>
+          <w:lang w:eastAsia="es-ES"/>
         </w:rPr>
         <w:drawing>
           <wp:inline distT="0" distB="0" distL="0" distR="0" wp14:anchorId="17B75570" wp14:editId="2910B855">
@@ -1449,9 +1494,9 @@
         <w:t>. Función para eliminar columnas con valores faltantes mayores o iguales al 50%</w:t>
       </w:r>
     </w:p>
-    <w:p/>
-    <w:p>
-      <w:r>
+    <w:p>
+      <w:r>
+        <w:lastRenderedPageBreak/>
         <w:t xml:space="preserve">Una vez eliminadas las columnas casi vacías, rellenamos las demás columnas </w:t>
       </w:r>
       <w:r>
@@ -1470,6 +1515,10 @@
         <w:jc w:val="center"/>
       </w:pPr>
       <w:r>
+        <w:rPr>
+          <w:noProof/>
+          <w:lang w:eastAsia="es-ES"/>
+        </w:rPr>
         <w:drawing>
           <wp:inline distT="0" distB="0" distL="0" distR="0" wp14:anchorId="34DFA442" wp14:editId="0B521A7D">
             <wp:extent cx="5943600" cy="633730"/>
@@ -1557,7 +1606,42 @@
           <w:rFonts w:cs="Times New Roman"/>
           <w:szCs w:val="24"/>
         </w:rPr>
-        <w:t>Una vez rellenadas las columnas, confirmamos que efectivamente, no tenemos columnas con filas vacías.</w:t>
+        <w:t xml:space="preserve">Una vez rellenadas las </w:t>
+      </w:r>
+      <w:r>
+        <w:rPr>
+          <w:rFonts w:cs="Times New Roman"/>
+          <w:szCs w:val="24"/>
+        </w:rPr>
+        <w:t>columnas</w:t>
+      </w:r>
+      <w:r>
+        <w:rPr>
+          <w:rFonts w:cs="Times New Roman"/>
+          <w:szCs w:val="24"/>
+        </w:rPr>
+        <w:t xml:space="preserve"> confirmamos que, efectivamente, </w:t>
+      </w:r>
+      <w:r>
+        <w:rPr>
+          <w:rFonts w:cs="Times New Roman"/>
+          <w:szCs w:val="24"/>
+        </w:rPr>
+        <w:t xml:space="preserve">no tenemos </w:t>
+      </w:r>
+      <w:r>
+        <w:rPr>
+          <w:rFonts w:cs="Times New Roman"/>
+          <w:szCs w:val="24"/>
+        </w:rPr>
+        <w:t>ninguna columna</w:t>
+      </w:r>
+      <w:r>
+        <w:rPr>
+          <w:rFonts w:cs="Times New Roman"/>
+          <w:szCs w:val="24"/>
+        </w:rPr>
+        <w:t xml:space="preserve"> con filas vacías.</w:t>
       </w:r>
     </w:p>
     <w:p>
@@ -1678,6 +1762,7 @@
         <w:t>. Confirmación de que todas las columnas están totalmente rellenas</w:t>
       </w:r>
     </w:p>
+    <w:p/>
     <w:p>
       <w:r>
         <w:t>Tras esta limpieza, observamos que tenemos todas las columnas rellenas, pero pasamos de tener 61 columnas a tener 47 columnas. 14 columnas tenían más del 50% de filas vacías.</w:t>
@@ -1715,6 +1800,10 @@
         <w:keepNext/>
       </w:pPr>
       <w:r>
+        <w:rPr>
+          <w:noProof/>
+          <w:lang w:eastAsia="es-ES"/>
+        </w:rPr>
         <w:lastRenderedPageBreak/>
         <w:drawing>
           <wp:inline distT="0" distB="0" distL="0" distR="0" wp14:anchorId="50C29EC1" wp14:editId="066D956B">
@@ -1794,10 +1883,22 @@
         <w:t>,</w:t>
       </w:r>
       <w:r>
-        <w:t xml:space="preserve"> se detallará el análisis realizado sobre algunas columnas</w:t>
-      </w:r>
-      <w:r>
-        <w:t xml:space="preserve"> cuyo análisis es interesante</w:t>
+        <w:t xml:space="preserve"> se detallará el </w:t>
+      </w:r>
+      <w:r>
+        <w:t>análisis</w:t>
+      </w:r>
+      <w:r>
+        <w:t xml:space="preserve"> realizado sobre algunas columnas</w:t>
+      </w:r>
+      <w:r>
+        <w:t xml:space="preserve"> cuyo </w:t>
+      </w:r>
+      <w:r>
+        <w:t>estudio</w:t>
+      </w:r>
+      <w:r>
+        <w:t xml:space="preserve"> es interesante</w:t>
       </w:r>
       <w:r>
         <w:t>:</w:t>
@@ -1810,6 +1911,7 @@
           <w:ilvl w:val="0"/>
           <w:numId w:val="1"/>
         </w:numPr>
+        <w:ind w:right="571"/>
         <w:rPr>
           <w:b/>
         </w:rPr>
@@ -1851,10 +1953,22 @@
         <w:t xml:space="preserve"> de la población es caucásica, y n</w:t>
       </w:r>
       <w:r>
-        <w:t>o aportaría mucha información. Puede producir overf</w:t>
-      </w:r>
-      <w:r>
-        <w:t>itting si dejamos esta columna, ya que e</w:t>
+        <w:t xml:space="preserve">o aportaría mucha información. Puede producir </w:t>
+      </w:r>
+      <w:r>
+        <w:rPr>
+          <w:i/>
+        </w:rPr>
+        <w:t>overf</w:t>
+      </w:r>
+      <w:r>
+        <w:rPr>
+          <w:i/>
+        </w:rPr>
+        <w:t>itting</w:t>
+      </w:r>
+      <w:r>
+        <w:t xml:space="preserve"> si dejamos esta columna, ya que e</w:t>
       </w:r>
       <w:r>
         <w:t>l hecho de ser caucásico influenciaría demasiado sobre la predicción</w:t>
@@ -1878,6 +1992,7 @@
           <w:ilvl w:val="0"/>
           <w:numId w:val="1"/>
         </w:numPr>
+        <w:ind w:right="571"/>
         <w:rPr>
           <w:b/>
         </w:rPr>
@@ -1886,73 +2001,73 @@
         <w:rPr>
           <w:b/>
         </w:rPr>
-        <w:t>HISTO e HISTO2.</w:t>
-      </w:r>
-      <w:r>
-        <w:rPr>
-          <w:b/>
-        </w:rPr>
-        <w:t xml:space="preserve"> </w:t>
-      </w:r>
-      <w:r>
-        <w:t xml:space="preserve">Solo hay dos categorías, </w:t>
+        <w:t>IPERIN.</w:t>
+      </w:r>
+      <w:r>
+        <w:t xml:space="preserve"> Hay tres categorías (</w:t>
       </w:r>
       <w:r>
         <w:t>“</w:t>
       </w:r>
       <w:r>
-        <w:t>Adenocarcinoma</w:t>
+        <w:t>si</w:t>
       </w:r>
       <w:r>
         <w:t>”</w:t>
       </w:r>
       <w:r>
-        <w:t xml:space="preserve"> y </w:t>
+        <w:t xml:space="preserve">, </w:t>
       </w:r>
       <w:r>
         <w:t>“</w:t>
       </w:r>
       <w:r>
-        <w:t>Otro</w:t>
+        <w:t>no</w:t>
       </w:r>
       <w:r>
         <w:t>”</w:t>
       </w:r>
       <w:r>
-        <w:t xml:space="preserve">. La </w:t>
-      </w:r>
-      <w:r>
-        <w:t xml:space="preserve">gran </w:t>
-      </w:r>
-      <w:r>
-        <w:t xml:space="preserve">mayoría pertenece a </w:t>
+        <w:t xml:space="preserve">, </w:t>
       </w:r>
       <w:r>
         <w:t>“</w:t>
       </w:r>
       <w:r>
-        <w:t>A</w:t>
-      </w:r>
-      <w:r>
-        <w:t>denocarcinoma</w:t>
+        <w:t>nc</w:t>
       </w:r>
       <w:r>
         <w:t>”</w:t>
       </w:r>
       <w:r>
-        <w:t>,</w:t>
-      </w:r>
-      <w:r>
-        <w:t xml:space="preserve"> po</w:t>
-      </w:r>
-      <w:r>
-        <w:t xml:space="preserve">r lo que esta variable no aporta </w:t>
-      </w:r>
-      <w:r>
-        <w:t>mucho a</w:t>
-      </w:r>
-      <w:r>
-        <w:t>l modelo</w:t>
+        <w:t>). La mayoría de los casos no se conocen</w:t>
+      </w:r>
+      <w:r>
+        <w:t xml:space="preserve"> (</w:t>
+      </w:r>
+      <w:r>
+        <w:t>“</w:t>
+      </w:r>
+      <w:r>
+        <w:t>nc</w:t>
+      </w:r>
+      <w:r>
+        <w:t>”</w:t>
+      </w:r>
+      <w:r>
+        <w:t>)</w:t>
+      </w:r>
+      <w:r>
+        <w:t>. Al tener menos de 30 casos conocidos (sobre los más de 200), no tiene mucho sentido utilizar esta variable, ya que solo añadiría ruido a nuestro</w:t>
+      </w:r>
+      <w:r>
+        <w:t>s</w:t>
+      </w:r>
+      <w:r>
+        <w:t xml:space="preserve"> modelo</w:t>
+      </w:r>
+      <w:r>
+        <w:t>s</w:t>
       </w:r>
       <w:r>
         <w:t>.</w:t>
@@ -1973,6 +2088,7 @@
           <w:ilvl w:val="0"/>
           <w:numId w:val="1"/>
         </w:numPr>
+        <w:ind w:right="571"/>
         <w:rPr>
           <w:b/>
         </w:rPr>
@@ -1981,10 +2097,28 @@
         <w:rPr>
           <w:b/>
         </w:rPr>
-        <w:t>IPERIN.</w:t>
-      </w:r>
-      <w:r>
-        <w:t xml:space="preserve"> Hay tres categorías (</w:t>
+        <w:t>LINF, LINF2, IVASCU e IVASCU2</w:t>
+      </w:r>
+      <w:r>
+        <w:rPr>
+          <w:b/>
+        </w:rPr>
+        <w:t>.</w:t>
+      </w:r>
+      <w:r>
+        <w:rPr>
+          <w:b/>
+        </w:rPr>
+        <w:t xml:space="preserve"> </w:t>
+      </w:r>
+      <w:r>
+        <w:t xml:space="preserve">Hay </w:t>
+      </w:r>
+      <w:r>
+        <w:t xml:space="preserve">tres </w:t>
+      </w:r>
+      <w:r>
+        <w:t>categorías (</w:t>
       </w:r>
       <w:r>
         <w:t>“</w:t>
@@ -2020,10 +2154,7 @@
         <w:t>”</w:t>
       </w:r>
       <w:r>
-        <w:t>). La mayoría de los casos no se conocen</w:t>
-      </w:r>
-      <w:r>
-        <w:t xml:space="preserve"> (</w:t>
+        <w:t>). La mayoría de los casos no se conocen (</w:t>
       </w:r>
       <w:r>
         <w:t>“</w:t>
@@ -2035,13 +2166,29 @@
         <w:t>”</w:t>
       </w:r>
       <w:r>
-        <w:t>)</w:t>
-      </w:r>
-      <w:r>
-        <w:t>. Al tener menos de 30 casos conocidos (sobre los más de 200), no tiene mucho</w:t>
-      </w:r>
-      <w:r>
-        <w:t xml:space="preserve"> sentido utilizar esta variable, ya que solo añadiría ruido a nuestro modelo.</w:t>
+        <w:t xml:space="preserve">). No tiene mucho sentido utilizar estas </w:t>
+      </w:r>
+      <w:r>
+        <w:lastRenderedPageBreak/>
+        <w:t>variables, ya que, al igual que el caso anterior, solo añadiría</w:t>
+      </w:r>
+      <w:r>
+        <w:t>n</w:t>
+      </w:r>
+      <w:r>
+        <w:t xml:space="preserve"> ruido a nuestro</w:t>
+      </w:r>
+      <w:r>
+        <w:t>s</w:t>
+      </w:r>
+      <w:r>
+        <w:t xml:space="preserve"> modelo</w:t>
+      </w:r>
+      <w:r>
+        <w:t>s</w:t>
+      </w:r>
+      <w:r>
+        <w:t>.</w:t>
       </w:r>
     </w:p>
     <w:p>
@@ -2059,6 +2206,7 @@
           <w:ilvl w:val="0"/>
           <w:numId w:val="1"/>
         </w:numPr>
+        <w:ind w:right="571"/>
         <w:rPr>
           <w:b/>
         </w:rPr>
@@ -2067,95 +2215,46 @@
         <w:rPr>
           <w:b/>
         </w:rPr>
-        <w:lastRenderedPageBreak/>
-        <w:t>LINF, LINF2, IVASCU e IVASCU2</w:t>
+        <w:t>FALLEC.</w:t>
       </w:r>
       <w:r>
         <w:rPr>
           <w:b/>
         </w:rPr>
-        <w:t>.</w:t>
-      </w:r>
-      <w:r>
-        <w:rPr>
-          <w:b/>
-        </w:rPr>
         <w:t xml:space="preserve"> </w:t>
       </w:r>
       <w:r>
-        <w:t>Hay</w:t>
+        <w:t xml:space="preserve">Esta variable se tiene que eliminar, ya que el fallecimiento no influye en nada en la predicción de la recidiva bioquímica. Además, </w:t>
+      </w:r>
+      <w:r>
+        <w:t xml:space="preserve">el fallecimiento </w:t>
+      </w:r>
+      <w:r>
+        <w:t>es una consecuencia</w:t>
+      </w:r>
+      <w:r>
+        <w:t xml:space="preserve"> de la recidiva</w:t>
+      </w:r>
+      <w:r>
+        <w:t xml:space="preserve">, no una causa. Usarlo </w:t>
+      </w:r>
+      <w:r>
+        <w:t>en nuestro</w:t>
+      </w:r>
+      <w:r>
+        <w:t>s</w:t>
+      </w:r>
+      <w:r>
+        <w:t xml:space="preserve"> modelo</w:t>
+      </w:r>
+      <w:r>
+        <w:t>s</w:t>
       </w:r>
       <w:r>
         <w:t xml:space="preserve"> </w:t>
       </w:r>
       <w:r>
-        <w:t xml:space="preserve">tres </w:t>
-      </w:r>
-      <w:r>
-        <w:t>categorías (</w:t>
-      </w:r>
-      <w:r>
-        <w:t>“</w:t>
-      </w:r>
-      <w:r>
-        <w:t>si</w:t>
-      </w:r>
-      <w:r>
-        <w:t>”</w:t>
-      </w:r>
-      <w:r>
-        <w:t xml:space="preserve">, </w:t>
-      </w:r>
-      <w:r>
-        <w:t>“</w:t>
-      </w:r>
-      <w:r>
-        <w:t>no</w:t>
-      </w:r>
-      <w:r>
-        <w:t>”</w:t>
-      </w:r>
-      <w:r>
-        <w:t xml:space="preserve">, </w:t>
-      </w:r>
-      <w:r>
-        <w:t>“</w:t>
-      </w:r>
-      <w:r>
-        <w:t>nc</w:t>
-      </w:r>
-      <w:r>
-        <w:t>”</w:t>
-      </w:r>
-      <w:r>
-        <w:t>). La mayoría de los casos no se conocen</w:t>
-      </w:r>
-      <w:r>
-        <w:t xml:space="preserve"> (</w:t>
-      </w:r>
-      <w:r>
-        <w:t>“</w:t>
-      </w:r>
-      <w:r>
-        <w:t>nc</w:t>
-      </w:r>
-      <w:r>
-        <w:t>”</w:t>
-      </w:r>
-      <w:r>
-        <w:t>)</w:t>
-      </w:r>
-      <w:r>
-        <w:t>. No tiene mucho</w:t>
-      </w:r>
-      <w:r>
-        <w:t xml:space="preserve"> sentido utilizar estas variables, ya que, al igual que el caso anterior, solo añadiría</w:t>
-      </w:r>
-      <w:r>
-        <w:t>n</w:t>
-      </w:r>
-      <w:r>
-        <w:t xml:space="preserve"> ruido a nuestro modelo.</w:t>
+        <w:t>no tiene ningún sentido.</w:t>
       </w:r>
     </w:p>
     <w:p>
@@ -2173,6 +2272,7 @@
           <w:ilvl w:val="0"/>
           <w:numId w:val="1"/>
         </w:numPr>
+        <w:ind w:right="571"/>
         <w:rPr>
           <w:b/>
         </w:rPr>
@@ -2181,65 +2281,6 @@
         <w:rPr>
           <w:b/>
         </w:rPr>
-        <w:t>FALLEC.</w:t>
-      </w:r>
-      <w:r>
-        <w:rPr>
-          <w:b/>
-        </w:rPr>
-        <w:t xml:space="preserve"> </w:t>
-      </w:r>
-      <w:r>
-        <w:t xml:space="preserve">Esta variable se tiene que eliminar, ya que el fallecimiento no influye en nada en la predicción de la </w:t>
-      </w:r>
-      <w:r>
-        <w:t>recidiva bioquímica</w:t>
-      </w:r>
-      <w:r>
-        <w:t xml:space="preserve">. Además, </w:t>
-      </w:r>
-      <w:r>
-        <w:t xml:space="preserve">el fallecimiento </w:t>
-      </w:r>
-      <w:r>
-        <w:t>es una consecuencia</w:t>
-      </w:r>
-      <w:r>
-        <w:t xml:space="preserve"> de la recidiva</w:t>
-      </w:r>
-      <w:r>
-        <w:t xml:space="preserve">, no una causa. Usarlo </w:t>
-      </w:r>
-      <w:r>
-        <w:t xml:space="preserve">en nuestro modelo </w:t>
-      </w:r>
-      <w:r>
-        <w:t>no tiene ningún sentido.</w:t>
-      </w:r>
-    </w:p>
-    <w:p>
-      <w:pPr>
-        <w:pStyle w:val="ListParagraph"/>
-        <w:rPr>
-          <w:b/>
-        </w:rPr>
-      </w:pPr>
-    </w:p>
-    <w:p>
-      <w:pPr>
-        <w:pStyle w:val="ListParagraph"/>
-        <w:numPr>
-          <w:ilvl w:val="0"/>
-          <w:numId w:val="1"/>
-        </w:numPr>
-        <w:rPr>
-          <w:b/>
-        </w:rPr>
-      </w:pPr>
-      <w:r>
-        <w:rPr>
-          <w:b/>
-        </w:rPr>
         <w:t xml:space="preserve">IPERIN2. </w:t>
       </w:r>
       <w:r>
@@ -2362,28 +2403,34 @@
       <w:r>
         <w:t>.</w:t>
       </w:r>
-    </w:p>
-    <w:p>
-      <w:pPr>
-        <w:pStyle w:val="ListParagraph"/>
-        <w:rPr>
-          <w:b/>
-        </w:rPr>
-      </w:pPr>
     </w:p>
     <w:p>
       <w:pPr>
         <w:pStyle w:val="ListParagraph"/>
         <w:keepNext/>
         <w:jc w:val="center"/>
-      </w:pPr>
-      <w:r>
         <w:rPr>
           <w:b/>
+          <w:noProof/>
+          <w:lang w:eastAsia="es-ES"/>
+        </w:rPr>
+      </w:pPr>
+    </w:p>
+    <w:p>
+      <w:pPr>
+        <w:pStyle w:val="ListParagraph"/>
+        <w:keepNext/>
+        <w:jc w:val="center"/>
+      </w:pPr>
+      <w:r>
+        <w:rPr>
+          <w:b/>
+          <w:noProof/>
+          <w:lang w:eastAsia="es-ES"/>
         </w:rPr>
         <w:drawing>
           <wp:inline distT="0" distB="0" distL="0" distR="0" wp14:anchorId="680345C9" wp14:editId="6B3B81A9">
-            <wp:extent cx="3829584" cy="2991267"/>
+            <wp:extent cx="3829050" cy="2943142"/>
             <wp:effectExtent l="0" t="0" r="0" b="0"/>
             <wp:docPr id="12" name="Picture 12"/>
             <wp:cNvGraphicFramePr>
@@ -2396,20 +2443,27 @@
                     <pic:cNvPr id="1" name=""/>
                     <pic:cNvPicPr/>
                   </pic:nvPicPr>
-                  <pic:blipFill>
+                  <pic:blipFill rotWithShape="1">
                     <a:blip r:embed="rId16"/>
-                    <a:stretch>
-                      <a:fillRect/>
-                    </a:stretch>
+                    <a:srcRect t="1595" b="1"/>
+                    <a:stretch/>
                   </pic:blipFill>
-                  <pic:spPr>
+                  <pic:spPr bwMode="auto">
                     <a:xfrm>
                       <a:off x="0" y="0"/>
-                      <a:ext cx="3829584" cy="2991267"/>
+                      <a:ext cx="3829584" cy="2943552"/>
                     </a:xfrm>
                     <a:prstGeom prst="rect">
                       <a:avLst/>
                     </a:prstGeom>
+                    <a:ln>
+                      <a:noFill/>
+                    </a:ln>
+                    <a:extLst>
+                      <a:ext uri="{53640926-AAD7-44D8-BBD7-CCE9431645EC}">
+                        <a14:shadowObscured xmlns:a14="http://schemas.microsoft.com/office/drawing/2010/main"/>
+                      </a:ext>
+                    </a:extLst>
                   </pic:spPr>
                 </pic:pic>
               </a:graphicData>
@@ -2450,7 +2504,7 @@
     <w:p/>
     <w:p>
       <w:pPr>
-        <w:ind w:left="720"/>
+        <w:ind w:left="720" w:right="571"/>
       </w:pPr>
       <w:r>
         <w:t xml:space="preserve">Para realizar la reasignación aleatoria de los </w:t>
@@ -2477,10 +2531,10 @@
       <w:r>
         <w:lastRenderedPageBreak/>
         <w:drawing>
-          <wp:inline distT="0" distB="0" distL="0" distR="0" wp14:anchorId="7F27E185" wp14:editId="33148DE9">
-            <wp:extent cx="5943600" cy="737870"/>
+          <wp:inline distT="0" distB="0" distL="0" distR="0" wp14:anchorId="19D06BF1" wp14:editId="306D280D">
+            <wp:extent cx="5931673" cy="718820"/>
             <wp:effectExtent l="0" t="0" r="0" b="5080"/>
-            <wp:docPr id="13" name="Picture 13"/>
+            <wp:docPr id="7" name="Picture 7"/>
             <wp:cNvGraphicFramePr>
               <a:graphicFrameLocks xmlns:a="http://schemas.openxmlformats.org/drawingml/2006/main" noChangeAspect="1"/>
             </wp:cNvGraphicFramePr>
@@ -2491,20 +2545,27 @@
                     <pic:cNvPr id="1" name=""/>
                     <pic:cNvPicPr/>
                   </pic:nvPicPr>
-                  <pic:blipFill>
+                  <pic:blipFill rotWithShape="1">
                     <a:blip r:embed="rId17"/>
-                    <a:stretch>
-                      <a:fillRect/>
-                    </a:stretch>
+                    <a:srcRect l="-1" r="-15656"/>
+                    <a:stretch/>
                   </pic:blipFill>
-                  <pic:spPr>
+                  <pic:spPr bwMode="auto">
                     <a:xfrm>
                       <a:off x="0" y="0"/>
-                      <a:ext cx="5943600" cy="737870"/>
+                      <a:ext cx="5941798" cy="720047"/>
                     </a:xfrm>
                     <a:prstGeom prst="rect">
                       <a:avLst/>
                     </a:prstGeom>
+                    <a:ln>
+                      <a:noFill/>
+                    </a:ln>
+                    <a:extLst>
+                      <a:ext uri="{53640926-AAD7-44D8-BBD7-CCE9431645EC}">
+                        <a14:shadowObscured xmlns:a14="http://schemas.microsoft.com/office/drawing/2010/main"/>
+                      </a:ext>
+                    </a:extLst>
                   </pic:spPr>
                 </pic:pic>
               </a:graphicData>
@@ -2545,7 +2606,7 @@
     <w:p/>
     <w:p>
       <w:pPr>
-        <w:ind w:left="720" w:hanging="11"/>
+        <w:ind w:left="720" w:right="571" w:hanging="11"/>
       </w:pPr>
       <w:r>
         <w:t xml:space="preserve">Una </w:t>
@@ -2566,7 +2627,28 @@
         <w:t>que,</w:t>
       </w:r>
       <w:r>
-        <w:t xml:space="preserve"> al ser aleatorio, el histograma no será el mismo en todas las reasignaciones. Habrá casos en el que el “si” y el “no” estén balanceados.</w:t>
+        <w:t xml:space="preserve"> al ser aleatorio, el histograma no será el mismo en todas las reasigna</w:t>
+      </w:r>
+      <w:r>
+        <w:t>ciones</w:t>
+      </w:r>
+      <w:r>
+        <w:t>, pero en la mayoría de casos habrá un mayor balance entre el “</w:t>
+      </w:r>
+      <w:r>
+        <w:t>si</w:t>
+      </w:r>
+      <w:r>
+        <w:t>” y el “</w:t>
+      </w:r>
+      <w:r>
+        <w:t>no</w:t>
+      </w:r>
+      <w:r>
+        <w:t>”</w:t>
+      </w:r>
+      <w:r>
+        <w:t>.</w:t>
       </w:r>
     </w:p>
     <w:p>
@@ -2577,10 +2659,10 @@
       </w:pPr>
       <w:r>
         <w:drawing>
-          <wp:inline distT="0" distB="0" distL="0" distR="0" wp14:anchorId="4787D33A" wp14:editId="0146B0B1">
-            <wp:extent cx="4020111" cy="2991267"/>
-            <wp:effectExtent l="0" t="0" r="0" b="0"/>
-            <wp:docPr id="14" name="Picture 14"/>
+          <wp:inline distT="0" distB="0" distL="0" distR="0" wp14:anchorId="23368946" wp14:editId="6789374E">
+            <wp:extent cx="3762900" cy="2915057"/>
+            <wp:effectExtent l="0" t="0" r="9525" b="0"/>
+            <wp:docPr id="8" name="Picture 8"/>
             <wp:cNvGraphicFramePr>
               <a:graphicFrameLocks xmlns:a="http://schemas.openxmlformats.org/drawingml/2006/main" noChangeAspect="1"/>
             </wp:cNvGraphicFramePr>
@@ -2600,7 +2682,7 @@
                   <pic:spPr>
                     <a:xfrm>
                       <a:off x="0" y="0"/>
-                      <a:ext cx="4020111" cy="2991267"/>
+                      <a:ext cx="3762900" cy="2915057"/>
                     </a:xfrm>
                     <a:prstGeom prst="rect">
                       <a:avLst/>
@@ -2651,6 +2733,7 @@
           <w:ilvl w:val="0"/>
           <w:numId w:val="2"/>
         </w:numPr>
+        <w:ind w:right="571"/>
       </w:pPr>
       <w:r>
         <w:rPr>
@@ -2659,10 +2742,7 @@
         <w:t xml:space="preserve">RBQ. </w:t>
       </w:r>
       <w:r>
-        <w:t xml:space="preserve">Esta </w:t>
-      </w:r>
-      <w:r>
-        <w:t xml:space="preserve">es nuestra variable a predecir. </w:t>
+        <w:t xml:space="preserve">Esta es nuestra variable a predecir. </w:t>
       </w:r>
       <w:r>
         <w:t xml:space="preserve">Tiene tres </w:t>
@@ -2752,52 +2832,31 @@
         <w:t xml:space="preserve">entonces </w:t>
       </w:r>
       <w:r>
-        <w:t xml:space="preserve">en un clasificador </w:t>
-      </w:r>
-      <w:r>
+        <w:t xml:space="preserve">en un clasificador binario, el cual </w:t>
+      </w:r>
+      <w:r>
+        <w:t xml:space="preserve">se </w:t>
+      </w:r>
+      <w:r>
+        <w:t xml:space="preserve">limita </w:t>
+      </w:r>
+      <w:r>
+        <w:t>a predecir “SI” o “NO”.</w:t>
+      </w:r>
+    </w:p>
+    <w:p>
+      <w:pPr>
+        <w:pStyle w:val="ListParagraph"/>
+        <w:jc w:val="center"/>
+      </w:pPr>
+      <w:r>
+        <w:rPr>
+          <w:noProof/>
+          <w:lang w:eastAsia="es-ES"/>
+        </w:rPr>
         <w:lastRenderedPageBreak/>
-        <w:t xml:space="preserve">binario, el cual </w:t>
-      </w:r>
-      <w:r>
-        <w:t xml:space="preserve">se </w:t>
-      </w:r>
-      <w:r>
-        <w:t xml:space="preserve">limita </w:t>
-      </w:r>
-      <w:r>
-        <w:t xml:space="preserve">a predecir un “SI” o un “NO”. </w:t>
-      </w:r>
-      <w:r>
-        <w:t>Si nos fijamos en el histograma, podemos observar que esta variable está muy desbalanceada</w:t>
-      </w:r>
-      <w:r>
-        <w:t>, dando mayor peso al “NO”</w:t>
-      </w:r>
-      <w:r>
-        <w:t>.</w:t>
-      </w:r>
-      <w:r>
-        <w:t xml:space="preserve"> Este desbalanceo y la escasez de datos limita bastante la capacidad predictiva de nuestro modelo, y no podemos hacer mucho para mejorar dicha capacidad</w:t>
-      </w:r>
-      <w:r>
-        <w:t>, ya que solo disponemos de los más de 200 (y escasos) casos de cáncer de próstata</w:t>
-      </w:r>
-      <w:r>
-        <w:t xml:space="preserve"> en seguimiento durante más de 10 años</w:t>
-      </w:r>
-      <w:r>
-        <w:t>.</w:t>
-      </w:r>
-    </w:p>
-    <w:p>
-      <w:pPr>
-        <w:pStyle w:val="ListParagraph"/>
-        <w:keepNext/>
-        <w:jc w:val="center"/>
-      </w:pPr>
-      <w:r>
         <w:drawing>
-          <wp:inline distT="0" distB="0" distL="0" distR="0" wp14:anchorId="26407646" wp14:editId="4DB12BE9">
+          <wp:inline distT="0" distB="0" distL="0" distR="0" wp14:anchorId="2BBC49BC" wp14:editId="71657A20">
             <wp:extent cx="3867690" cy="3115110"/>
             <wp:effectExtent l="0" t="0" r="0" b="9525"/>
             <wp:docPr id="16" name="Picture 16"/>
@@ -2862,19 +2921,53 @@
         <w:t>. Histograma de RBQ (con PERSISTENCIA PSA)</w:t>
       </w:r>
     </w:p>
-    <w:p/>
-    <w:p>
-      <w:pPr>
+    <w:p>
+      <w:r>
+        <w:tab/>
+      </w:r>
+    </w:p>
+    <w:p>
+      <w:pPr>
+        <w:ind w:left="709" w:right="571"/>
+      </w:pPr>
+      <w:r>
+        <w:tab/>
+        <w:t>L</w:t>
+      </w:r>
+      <w:r>
+        <w:t>a función para realizar eliminar</w:t>
+      </w:r>
+      <w:r>
+        <w:t xml:space="preserve"> </w:t>
+      </w:r>
+      <w:r>
+        <w:t>los casos de “PERSISTENCIA PSA”</w:t>
+      </w:r>
+      <w:r>
+        <w:t xml:space="preserve"> mediante reasignaciones</w:t>
+      </w:r>
+      <w:r>
+        <w:t xml:space="preserve"> a “SI” o “NO” </w:t>
+      </w:r>
+      <w:r>
+        <w:t xml:space="preserve">de manera aleatoria </w:t>
+      </w:r>
+      <w:r>
+        <w:t>de describe en la captura siguiente:</w:t>
+      </w:r>
+    </w:p>
+    <w:p>
+      <w:pPr>
+        <w:pStyle w:val="ListParagraph"/>
         <w:keepNext/>
         <w:jc w:val="center"/>
       </w:pPr>
       <w:r>
-        <w:lastRenderedPageBreak/>
         <w:drawing>
-          <wp:inline distT="0" distB="0" distL="0" distR="0" wp14:anchorId="23AB177D" wp14:editId="3BCA9A4D">
-            <wp:extent cx="3839111" cy="3134162"/>
-            <wp:effectExtent l="0" t="0" r="9525" b="0"/>
-            <wp:docPr id="17" name="Picture 17"/>
+          <wp:inline distT="0" distB="0" distL="0" distR="0" wp14:anchorId="03E869E2" wp14:editId="0632A8DF">
+            <wp:extent cx="4746929" cy="473075"/>
+            <wp:effectExtent l="0" t="0" r="0" b="3175"/>
+            <wp:docPr id="15" name="Picture 15"/>
             <wp:cNvGraphicFramePr>
               <a:graphicFrameLocks xmlns:a="http://schemas.openxmlformats.org/drawingml/2006/main" noChangeAspect="1"/>
             </wp:cNvGraphicFramePr>
@@ -2894,6 +2987,87 @@
                   <pic:spPr>
                     <a:xfrm>
                       <a:off x="0" y="0"/>
+                      <a:ext cx="4958745" cy="494184"/>
+                    </a:xfrm>
+                    <a:prstGeom prst="rect">
+                      <a:avLst/>
+                    </a:prstGeom>
+                  </pic:spPr>
+                </pic:pic>
+              </a:graphicData>
+            </a:graphic>
+          </wp:inline>
+        </w:drawing>
+      </w:r>
+    </w:p>
+    <w:p>
+      <w:pPr>
+        <w:pStyle w:val="Caption"/>
+      </w:pPr>
+      <w:r>
+        <w:t xml:space="preserve">Figura </w:t>
+      </w:r>
+      <w:r>
+        <w:fldChar w:fldCharType="begin"/>
+      </w:r>
+      <w:r>
+        <w:instrText xml:space="preserve"> SEQ Figura \* ARABIC </w:instrText>
+      </w:r>
+      <w:r>
+        <w:fldChar w:fldCharType="separate"/>
+      </w:r>
+      <w:r>
+        <w:rPr>
+          <w:noProof/>
+        </w:rPr>
+        <w:t>12</w:t>
+      </w:r>
+      <w:r>
+        <w:fldChar w:fldCharType="end"/>
+      </w:r>
+      <w:r>
+        <w:t>. Función para reasignar los casos de PERSISTENCIA PSA</w:t>
+      </w:r>
+    </w:p>
+    <w:p/>
+    <w:p>
+      <w:pPr>
+        <w:keepNext/>
+        <w:jc w:val="center"/>
+      </w:pPr>
+      <w:r>
+        <w:lastRenderedPageBreak/>
+        <w:tab/>
+      </w:r>
+      <w:r>
+        <w:rPr>
+          <w:noProof/>
+          <w:lang w:eastAsia="es-ES"/>
+        </w:rPr>
+        <w:drawing>
+          <wp:inline distT="0" distB="0" distL="0" distR="0" wp14:anchorId="177BE3DB" wp14:editId="06E103FB">
+            <wp:extent cx="3839111" cy="3134162"/>
+            <wp:effectExtent l="0" t="0" r="9525" b="0"/>
+            <wp:docPr id="17" name="Picture 17"/>
+            <wp:cNvGraphicFramePr>
+              <a:graphicFrameLocks xmlns:a="http://schemas.openxmlformats.org/drawingml/2006/main" noChangeAspect="1"/>
+            </wp:cNvGraphicFramePr>
+            <a:graphic xmlns:a="http://schemas.openxmlformats.org/drawingml/2006/main">
+              <a:graphicData uri="http://schemas.openxmlformats.org/drawingml/2006/picture">
+                <pic:pic xmlns:pic="http://schemas.openxmlformats.org/drawingml/2006/picture">
+                  <pic:nvPicPr>
+                    <pic:cNvPr id="1" name=""/>
+                    <pic:cNvPicPr/>
+                  </pic:nvPicPr>
+                  <pic:blipFill>
+                    <a:blip r:embed="rId21"/>
+                    <a:stretch>
+                      <a:fillRect/>
+                    </a:stretch>
+                  </pic:blipFill>
+                  <pic:spPr>
+                    <a:xfrm>
+                      <a:off x="0" y="0"/>
                       <a:ext cx="3839111" cy="3134162"/>
                     </a:xfrm>
                     <a:prstGeom prst="rect">
@@ -2930,7 +3104,7 @@
         <w:rPr>
           <w:noProof/>
         </w:rPr>
-        <w:t>12</w:t>
+        <w:t>13</w:t>
       </w:r>
       <w:r>
         <w:fldChar w:fldCharType="end"/>
@@ -2945,26 +3119,150 @@
     <w:p/>
     <w:p>
       <w:pPr>
-        <w:ind w:left="720"/>
-      </w:pPr>
-      <w:r>
-        <w:t>Viendo estos</w:t>
-      </w:r>
-      <w:r>
-        <w:t xml:space="preserve"> histograma</w:t>
+        <w:pStyle w:val="ListParagraph"/>
+        <w:ind w:right="571"/>
+      </w:pPr>
+      <w:r>
+        <w:t>Si nos fijamos en el histograma, podemos observar que esta variable está muy desbalanceada</w:t>
+      </w:r>
+      <w:r>
+        <w:t>, dando mayor peso al “NO”</w:t>
+      </w:r>
+      <w:r>
+        <w:t>.</w:t>
+      </w:r>
+      <w:r>
+        <w:t xml:space="preserve"> Este desbalanceo y la escasez de datos limita bastante la capacidad predictiva de nuestro</w:t>
       </w:r>
       <w:r>
         <w:t>s</w:t>
+      </w:r>
+      <w:r>
+        <w:t xml:space="preserve"> modelo</w:t>
+      </w:r>
+      <w:r>
+        <w:t>s</w:t>
+      </w:r>
+      <w:r>
+        <w:t>, y no podemos hacer mucho para mejorar dicha capacidad</w:t>
+      </w:r>
+      <w:r>
+        <w:t>, ya que solo disponemos de los más de 200 (y</w:t>
       </w:r>
       <w:bookmarkStart w:id="0" w:name="_GoBack"/>
       <w:bookmarkEnd w:id="0"/>
       <w:r>
-        <w:t>, sabemos de antemano que nuestro modelo estará muy sesgado y que en la mayoría de las predicciones el resultado será “NO”. Existe una probabilidad muy alta de que existan muchos falsos negativos de casos con recidiva bioquímica.</w:t>
-      </w:r>
-    </w:p>
-    <w:p/>
+        <w:t xml:space="preserve"> escasos) casos de cáncer de próstata</w:t>
+      </w:r>
+      <w:r>
+        <w:t xml:space="preserve"> en seguimiento durante más de 10 años</w:t>
+      </w:r>
+      <w:r>
+        <w:t>.</w:t>
+      </w:r>
+    </w:p>
+    <w:p>
+      <w:pPr>
+        <w:ind w:left="720" w:right="571"/>
+      </w:pPr>
+      <w:r>
+        <w:t>Además</w:t>
+      </w:r>
+      <w:r>
+        <w:t xml:space="preserve">, </w:t>
+      </w:r>
+      <w:r>
+        <w:t xml:space="preserve">a través de estos histogramas </w:t>
+      </w:r>
+      <w:r>
+        <w:t>sabemos de antemano que nuestro</w:t>
+      </w:r>
+      <w:r>
+        <w:t>s</w:t>
+      </w:r>
+      <w:r>
+        <w:t xml:space="preserve"> modelo</w:t>
+      </w:r>
+      <w:r>
+        <w:t>s</w:t>
+      </w:r>
+      <w:r>
+        <w:t xml:space="preserve"> estará</w:t>
+      </w:r>
+      <w:r>
+        <w:t>n</w:t>
+      </w:r>
+      <w:r>
+        <w:t xml:space="preserve"> muy sesgado</w:t>
+      </w:r>
+      <w:r>
+        <w:t>s</w:t>
+      </w:r>
+      <w:r>
+        <w:t xml:space="preserve"> y que en la mayoría de las predicciones el resultado será “NO”. Existe una probabilidad muy alta de que existan muchos falsos negativos de casos con recidiva bioquímica.</w:t>
+      </w:r>
+    </w:p>
+    <w:p>
+      <w:pPr>
+        <w:ind w:left="720" w:right="571"/>
+      </w:pPr>
+      <w:r>
+        <w:t xml:space="preserve">En el apartado siguiente se mostrarán los pasos </w:t>
+      </w:r>
+      <w:r>
+        <w:t>utilizados para poder obtener</w:t>
+      </w:r>
+      <w:r>
+        <w:t xml:space="preserve"> modelo</w:t>
+      </w:r>
+      <w:r>
+        <w:t>s</w:t>
+      </w:r>
+      <w:r>
+        <w:t xml:space="preserve"> </w:t>
+      </w:r>
+      <w:r>
+        <w:t xml:space="preserve">de predicción </w:t>
+      </w:r>
+      <w:r>
+        <w:t xml:space="preserve">con la mayor </w:t>
+      </w:r>
+      <w:r>
+        <w:t>efectividad</w:t>
+      </w:r>
+      <w:r>
+        <w:t xml:space="preserve"> </w:t>
+      </w:r>
+      <w:r>
+        <w:t xml:space="preserve">y certeza </w:t>
+      </w:r>
+      <w:r>
+        <w:t>posible</w:t>
+      </w:r>
+      <w:r>
+        <w:t>.</w:t>
+      </w:r>
+    </w:p>
+    <w:p>
+      <w:pPr>
+        <w:ind w:left="720"/>
+      </w:pPr>
+    </w:p>
+    <w:p>
+      <w:pPr>
+        <w:pStyle w:val="Heading2"/>
+      </w:pPr>
+      <w:r>
+        <w:t>Generación de los modelos de predicción</w:t>
+      </w:r>
+    </w:p>
+    <w:p>
+      <w:r>
+        <w:t>// TODO</w:t>
+      </w:r>
+    </w:p>
     <w:sectPr>
-      <w:headerReference w:type="default" r:id="rId21"/>
+      <w:headerReference w:type="default" r:id="rId22"/>
       <w:pgSz w:w="12240" w:h="15840"/>
       <w:pgMar w:top="1440" w:right="1440" w:bottom="1440" w:left="1440" w:header="708" w:footer="708" w:gutter="0"/>
       <w:cols w:space="708"/>
@@ -3678,6 +3976,28 @@
       <w:lang w:val="es-ES"/>
     </w:rPr>
   </w:style>
+  <w:style w:type="paragraph" w:styleId="Heading1">
+    <w:name w:val="heading 1"/>
+    <w:basedOn w:val="Normal"/>
+    <w:next w:val="Normal"/>
+    <w:link w:val="Heading1Char"/>
+    <w:uiPriority w:val="9"/>
+    <w:qFormat/>
+    <w:rsid w:val="00AC3AEB"/>
+    <w:pPr>
+      <w:keepNext/>
+      <w:keepLines/>
+      <w:spacing w:before="240" w:after="0"/>
+      <w:jc w:val="left"/>
+      <w:outlineLvl w:val="0"/>
+    </w:pPr>
+    <w:rPr>
+      <w:rFonts w:eastAsiaTheme="majorEastAsia" w:cstheme="majorBidi"/>
+      <w:b/>
+      <w:sz w:val="32"/>
+      <w:szCs w:val="32"/>
+    </w:rPr>
+  </w:style>
   <w:style w:type="paragraph" w:styleId="Heading2">
     <w:name w:val="heading 2"/>
     <w:basedOn w:val="Normal"/>
@@ -3897,6 +4217,20 @@
       <w:rFonts w:ascii="Segoe UI" w:hAnsi="Segoe UI" w:cs="Segoe UI"/>
       <w:sz w:val="18"/>
       <w:szCs w:val="18"/>
+      <w:lang w:val="es-ES"/>
+    </w:rPr>
+  </w:style>
+  <w:style w:type="character" w:customStyle="1" w:styleId="Heading1Char">
+    <w:name w:val="Heading 1 Char"/>
+    <w:basedOn w:val="DefaultParagraphFont"/>
+    <w:link w:val="Heading1"/>
+    <w:uiPriority w:val="9"/>
+    <w:rsid w:val="00AC3AEB"/>
+    <w:rPr>
+      <w:rFonts w:ascii="Times New Roman" w:eastAsiaTheme="majorEastAsia" w:hAnsi="Times New Roman" w:cstheme="majorBidi"/>
+      <w:b/>
+      <w:sz w:val="32"/>
+      <w:szCs w:val="32"/>
       <w:lang w:val="es-ES"/>
     </w:rPr>
   </w:style>

</xml_diff>

<commit_message>
Actualización de la memoria de predicciones
</commit_message>
<xml_diff>
--- a/memoria-nofinal/Predicciones.docx
+++ b/memoria-nofinal/Predicciones.docx
@@ -41,14 +41,14 @@
           <w:rFonts w:cs="Times New Roman"/>
           <w:szCs w:val="24"/>
         </w:rPr>
-        <w:t>pasamos</w:t>
-      </w:r>
-      <w:r>
-        <w:rPr>
-          <w:rFonts w:cs="Times New Roman"/>
-          <w:szCs w:val="24"/>
-        </w:rPr>
-        <w:t xml:space="preserve"> a realizar los entrenamientos necesarios para poder generar los distintos m</w:t>
+        <w:t>se realizaron</w:t>
+      </w:r>
+      <w:r>
+        <w:rPr>
+          <w:rFonts w:cs="Times New Roman"/>
+          <w:szCs w:val="24"/>
+        </w:rPr>
+        <w:t xml:space="preserve"> los entrenamientos necesarios para poder generar los distintos m</w:t>
       </w:r>
       <w:r>
         <w:rPr>
@@ -197,14 +197,28 @@
           <w:rFonts w:cs="Times New Roman"/>
           <w:szCs w:val="24"/>
         </w:rPr>
-        <w:t>utilizamos</w:t>
-      </w:r>
-      <w:r>
-        <w:rPr>
-          <w:rFonts w:cs="Times New Roman"/>
-          <w:szCs w:val="24"/>
-        </w:rPr>
-        <w:t xml:space="preserve"> el notebook </w:t>
+        <w:t>se ha utilizado</w:t>
+      </w:r>
+      <w:r>
+        <w:rPr>
+          <w:rFonts w:cs="Times New Roman"/>
+          <w:szCs w:val="24"/>
+        </w:rPr>
+        <w:t xml:space="preserve"> </w:t>
+      </w:r>
+      <w:r>
+        <w:rPr>
+          <w:rFonts w:cs="Times New Roman"/>
+          <w:szCs w:val="24"/>
+        </w:rPr>
+        <w:t>un</w:t>
+      </w:r>
+      <w:r>
+        <w:rPr>
+          <w:rFonts w:cs="Times New Roman"/>
+          <w:szCs w:val="24"/>
+        </w:rPr>
+        <w:t xml:space="preserve"> notebook </w:t>
       </w:r>
       <w:r>
         <w:rPr>
@@ -338,7 +352,21 @@
           <w:rFonts w:cs="Times New Roman"/>
           <w:szCs w:val="24"/>
         </w:rPr>
-        <w:t xml:space="preserve"> nuestra aplicación</w:t>
+        <w:t xml:space="preserve"> </w:t>
+      </w:r>
+      <w:r>
+        <w:rPr>
+          <w:rFonts w:cs="Times New Roman"/>
+          <w:szCs w:val="24"/>
+        </w:rPr>
+        <w:t>la</w:t>
+      </w:r>
+      <w:r>
+        <w:rPr>
+          <w:rFonts w:cs="Times New Roman"/>
+          <w:szCs w:val="24"/>
+        </w:rPr>
+        <w:t xml:space="preserve"> aplicación</w:t>
       </w:r>
       <w:r>
         <w:rPr>
@@ -362,7 +390,21 @@
           <w:rFonts w:cs="Times New Roman"/>
           <w:szCs w:val="24"/>
         </w:rPr>
-        <w:t>Para realizar el análisis de los datos utilizamos la librería Pandas, y para generar los modelos y realizar</w:t>
+        <w:t xml:space="preserve">Para realizar el análisis de los datos </w:t>
+      </w:r>
+      <w:r>
+        <w:rPr>
+          <w:rFonts w:cs="Times New Roman"/>
+          <w:szCs w:val="24"/>
+        </w:rPr>
+        <w:t>se ha utilizado</w:t>
+      </w:r>
+      <w:r>
+        <w:rPr>
+          <w:rFonts w:cs="Times New Roman"/>
+          <w:szCs w:val="24"/>
+        </w:rPr>
+        <w:t xml:space="preserve"> la librería Pandas, y para generar los modelos y realizar</w:t>
       </w:r>
       <w:r>
         <w:rPr>
@@ -383,7 +425,21 @@
           <w:rFonts w:cs="Times New Roman"/>
           <w:szCs w:val="24"/>
         </w:rPr>
-        <w:t>predicciones utilizamos s</w:t>
+        <w:t xml:space="preserve">predicciones </w:t>
+      </w:r>
+      <w:r>
+        <w:rPr>
+          <w:rFonts w:cs="Times New Roman"/>
+          <w:szCs w:val="24"/>
+        </w:rPr>
+        <w:t>se ha utilizado</w:t>
+      </w:r>
+      <w:r>
+        <w:rPr>
+          <w:rFonts w:cs="Times New Roman"/>
+          <w:szCs w:val="24"/>
+        </w:rPr>
+        <w:t xml:space="preserve"> s</w:t>
       </w:r>
       <w:r>
         <w:rPr>
@@ -524,14 +580,42 @@
           <w:rFonts w:cs="Times New Roman"/>
           <w:szCs w:val="24"/>
         </w:rPr>
-        <w:t>visualizamos</w:t>
-      </w:r>
-      <w:r>
-        <w:rPr>
-          <w:rFonts w:cs="Times New Roman"/>
-          <w:szCs w:val="24"/>
-        </w:rPr>
-        <w:t xml:space="preserve"> los datos para tener una idea inicial de lo que tenemos en mano.</w:t>
+        <w:t>se visualizaron</w:t>
+      </w:r>
+      <w:r>
+        <w:rPr>
+          <w:rFonts w:cs="Times New Roman"/>
+          <w:szCs w:val="24"/>
+        </w:rPr>
+        <w:t xml:space="preserve"> los datos para tener una idea inicial de </w:t>
+      </w:r>
+      <w:r>
+        <w:rPr>
+          <w:rFonts w:cs="Times New Roman"/>
+          <w:szCs w:val="24"/>
+        </w:rPr>
+        <w:t xml:space="preserve">cómo </w:t>
+      </w:r>
+      <w:r>
+        <w:rPr>
+          <w:rFonts w:cs="Times New Roman"/>
+          <w:szCs w:val="24"/>
+        </w:rPr>
+        <w:t>es</w:t>
+      </w:r>
+      <w:r>
+        <w:rPr>
+          <w:rFonts w:cs="Times New Roman"/>
+          <w:szCs w:val="24"/>
+        </w:rPr>
+        <w:t xml:space="preserve"> el dataset</w:t>
+      </w:r>
+      <w:r>
+        <w:rPr>
+          <w:rFonts w:cs="Times New Roman"/>
+          <w:szCs w:val="24"/>
+        </w:rPr>
+        <w:t>.</w:t>
       </w:r>
       <w:r>
         <w:rPr>
@@ -542,11 +626,17 @@
       </w:r>
       <w:r>
         <w:rPr>
-          <w:rFonts w:ascii="Cascadia Code" w:hAnsi="Cascadia Code" w:cs="Courier New"/>
+          <w:rStyle w:val="Strong"/>
+        </w:rPr>
+        <w:t>df.shape</w:t>
+      </w:r>
+      <w:r>
+        <w:rPr>
+          <w:rFonts w:cs="Times New Roman"/>
           <w:sz w:val="22"/>
           <w:szCs w:val="24"/>
         </w:rPr>
-        <w:t>df.shape</w:t>
+        <w:t xml:space="preserve"> </w:t>
       </w:r>
       <w:r>
         <w:rPr>
@@ -554,14 +644,14 @@
           <w:sz w:val="22"/>
           <w:szCs w:val="24"/>
         </w:rPr>
-        <w:t xml:space="preserve"> </w:t>
-      </w:r>
-      <w:r>
-        <w:rPr>
-          <w:rFonts w:cs="Times New Roman"/>
-          <w:szCs w:val="24"/>
-        </w:rPr>
-        <w:t>obtuvimos</w:t>
+        <w:t xml:space="preserve">se </w:t>
+      </w:r>
+      <w:r>
+        <w:rPr>
+          <w:rFonts w:cs="Times New Roman"/>
+          <w:szCs w:val="24"/>
+        </w:rPr>
+        <w:t>obtiene</w:t>
       </w:r>
       <w:r>
         <w:rPr>
@@ -722,14 +812,14 @@
           <w:szCs w:val="24"/>
         </w:rPr>
         <w:lastRenderedPageBreak/>
-        <w:t>Vi</w:t>
-      </w:r>
-      <w:r>
-        <w:rPr>
-          <w:rFonts w:cs="Times New Roman"/>
-          <w:szCs w:val="24"/>
-        </w:rPr>
-        <w:t xml:space="preserve">mos que </w:t>
+        <w:t>Se ha observado</w:t>
+      </w:r>
+      <w:r>
+        <w:rPr>
+          <w:rFonts w:cs="Times New Roman"/>
+          <w:szCs w:val="24"/>
+        </w:rPr>
+        <w:t xml:space="preserve"> que </w:t>
       </w:r>
       <w:r>
         <w:rPr>
@@ -785,14 +875,49 @@
           <w:rFonts w:cs="Times New Roman"/>
           <w:szCs w:val="24"/>
         </w:rPr>
-        <w:t xml:space="preserve"> Nada más ver esto descubrimos que tenemos pocos datos para realizar el entrenamiento</w:t>
-      </w:r>
-      <w:r>
-        <w:rPr>
-          <w:rFonts w:cs="Times New Roman"/>
-          <w:szCs w:val="24"/>
-        </w:rPr>
-        <w:t xml:space="preserve">, pero al ser casos muy extraños, no </w:t>
+        <w:t xml:space="preserve"> </w:t>
+      </w:r>
+      <w:r>
+        <w:rPr>
+          <w:rFonts w:cs="Times New Roman"/>
+          <w:szCs w:val="24"/>
+        </w:rPr>
+        <w:t xml:space="preserve">Viendo esto, se puede </w:t>
+      </w:r>
+      <w:r>
+        <w:rPr>
+          <w:rFonts w:cs="Times New Roman"/>
+          <w:szCs w:val="24"/>
+        </w:rPr>
+        <w:t>apreciar</w:t>
+      </w:r>
+      <w:r>
+        <w:rPr>
+          <w:rFonts w:cs="Times New Roman"/>
+          <w:szCs w:val="24"/>
+        </w:rPr>
+        <w:t xml:space="preserve"> la gran escasez de </w:t>
+      </w:r>
+      <w:r>
+        <w:rPr>
+          <w:rFonts w:cs="Times New Roman"/>
+          <w:szCs w:val="24"/>
+        </w:rPr>
+        <w:t>datos para realizar el entrenamiento</w:t>
+      </w:r>
+      <w:r>
+        <w:rPr>
+          <w:rFonts w:cs="Times New Roman"/>
+          <w:szCs w:val="24"/>
+        </w:rPr>
+        <w:t>. A</w:t>
+      </w:r>
+      <w:r>
+        <w:rPr>
+          <w:rFonts w:cs="Times New Roman"/>
+          <w:szCs w:val="24"/>
+        </w:rPr>
+        <w:t xml:space="preserve">l ser casos muy extraños, no </w:t>
       </w:r>
       <w:r>
         <w:rPr>
@@ -828,7 +953,7 @@
           <w:rFonts w:cs="Times New Roman"/>
           <w:szCs w:val="24"/>
         </w:rPr>
-        <w:t>utilizamos</w:t>
+        <w:t>ha utilizado</w:t>
       </w:r>
       <w:r>
         <w:rPr>
@@ -839,8 +964,7 @@
       </w:r>
       <w:r>
         <w:rPr>
-          <w:rFonts w:ascii="Cascadia Code" w:hAnsi="Cascadia Code" w:cs="Courier New"/>
-          <w:sz w:val="22"/>
+          <w:rStyle w:val="Strong"/>
         </w:rPr>
         <w:t>df.describe(include="all",datetime_is_numeric=True)</w:t>
       </w:r>
@@ -981,7 +1105,49 @@
           <w:rFonts w:cs="Times New Roman"/>
           <w:szCs w:val="24"/>
         </w:rPr>
-        <w:t>Con este resumen estadístico pudimos ver, por ejemplo, que la edad media de los pacientes es de unos 62 años, que el más joven tiene 46 años, y que el más mayor tiene 78 años.</w:t>
+        <w:t xml:space="preserve">Con este resumen estadístico </w:t>
+      </w:r>
+      <w:r>
+        <w:rPr>
+          <w:rFonts w:cs="Times New Roman"/>
+          <w:szCs w:val="24"/>
+        </w:rPr>
+        <w:t>se ha podido</w:t>
+      </w:r>
+      <w:r>
+        <w:rPr>
+          <w:rFonts w:cs="Times New Roman"/>
+          <w:szCs w:val="24"/>
+        </w:rPr>
+        <w:t xml:space="preserve"> ver</w:t>
+      </w:r>
+      <w:r>
+        <w:rPr>
+          <w:rFonts w:cs="Times New Roman"/>
+          <w:szCs w:val="24"/>
+        </w:rPr>
+        <w:t xml:space="preserve"> que</w:t>
+      </w:r>
+      <w:r>
+        <w:rPr>
+          <w:rFonts w:cs="Times New Roman"/>
+          <w:szCs w:val="24"/>
+        </w:rPr>
+        <w:t xml:space="preserve">, </w:t>
+      </w:r>
+      <w:r>
+        <w:rPr>
+          <w:rFonts w:cs="Times New Roman"/>
+          <w:szCs w:val="24"/>
+        </w:rPr>
+        <w:t xml:space="preserve">por ejemplo, </w:t>
+      </w:r>
+      <w:r>
+        <w:rPr>
+          <w:rFonts w:cs="Times New Roman"/>
+          <w:szCs w:val="24"/>
+        </w:rPr>
+        <w:t>la edad media de los pacientes es de unos 62 años, que el más joven tiene 46 años, y que el más mayor tiene 78 años.</w:t>
       </w:r>
       <w:r>
         <w:rPr>
@@ -1033,19 +1199,45 @@
           <w:rFonts w:cs="Times New Roman"/>
           <w:szCs w:val="24"/>
         </w:rPr>
-        <w:t xml:space="preserve">Una cosa que tuvimos muy en cuenta (ya que es necesario para poder realizar los entrenamientos), es no tener ninguna columna con datos nulos. Para detectar estos nulos utilizamos </w:t>
-      </w:r>
-      <w:r>
-        <w:rPr>
-          <w:rFonts w:ascii="Cascadia Code" w:hAnsi="Cascadia Code" w:cs="Courier New"/>
-          <w:sz w:val="22"/>
+        <w:t xml:space="preserve">Una cosa que </w:t>
+      </w:r>
+      <w:r>
+        <w:rPr>
+          <w:rFonts w:cs="Times New Roman"/>
+          <w:szCs w:val="24"/>
+        </w:rPr>
+        <w:t>se tuvo</w:t>
+      </w:r>
+      <w:r>
+        <w:rPr>
+          <w:rFonts w:cs="Times New Roman"/>
+          <w:szCs w:val="24"/>
+        </w:rPr>
+        <w:t xml:space="preserve"> muy en cuenta (ya que es necesario para poder realizar los entrenamientos), es no tener ninguna columna con datos nulos. Para detectar estos nulos </w:t>
+      </w:r>
+      <w:r>
+        <w:rPr>
+          <w:rFonts w:cs="Times New Roman"/>
+          <w:szCs w:val="24"/>
+        </w:rPr>
+        <w:t>se ha utilizado</w:t>
+      </w:r>
+      <w:r>
+        <w:rPr>
+          <w:rFonts w:cs="Times New Roman"/>
+          <w:szCs w:val="24"/>
+        </w:rPr>
+        <w:t xml:space="preserve"> </w:t>
+      </w:r>
+      <w:r>
+        <w:rPr>
+          <w:rStyle w:val="Strong"/>
         </w:rPr>
         <w:t>df.info()</w:t>
       </w:r>
       <w:r>
         <w:rPr>
-          <w:rFonts w:cs="Times New Roman"/>
-          <w:szCs w:val="24"/>
+          <w:rStyle w:val="Strong"/>
         </w:rPr>
         <w:t>.</w:t>
       </w:r>
@@ -1236,7 +1428,21 @@
           <w:rFonts w:cs="Times New Roman"/>
           <w:szCs w:val="24"/>
         </w:rPr>
-        <w:t xml:space="preserve">s, por lo que tuvimos que hacer más limpieza para </w:t>
+        <w:t xml:space="preserve">s, por lo que </w:t>
+      </w:r>
+      <w:r>
+        <w:rPr>
+          <w:rFonts w:cs="Times New Roman"/>
+          <w:szCs w:val="24"/>
+        </w:rPr>
+        <w:t>fue necesario</w:t>
+      </w:r>
+      <w:r>
+        <w:rPr>
+          <w:rFonts w:cs="Times New Roman"/>
+          <w:szCs w:val="24"/>
+        </w:rPr>
+        <w:t xml:space="preserve"> hacer más limpieza para </w:t>
       </w:r>
       <w:r>
         <w:rPr>
@@ -1278,7 +1484,14 @@
           <w:rFonts w:cs="Times New Roman"/>
           <w:szCs w:val="24"/>
         </w:rPr>
-        <w:t>decidimos rellenar aquellos</w:t>
+        <w:t>se rellenaron</w:t>
+      </w:r>
+      <w:r>
+        <w:rPr>
+          <w:rFonts w:cs="Times New Roman"/>
+          <w:szCs w:val="24"/>
+        </w:rPr>
+        <w:t xml:space="preserve"> aquellos</w:t>
       </w:r>
       <w:r>
         <w:rPr>
@@ -1307,7 +1520,28 @@
           <w:rFonts w:cs="Times New Roman"/>
           <w:szCs w:val="24"/>
         </w:rPr>
-        <w:t xml:space="preserve">Antes de hacer el rellenado, eliminamos aquellas columnas con </w:t>
+        <w:t xml:space="preserve">Antes de hacer el rellenado, </w:t>
+      </w:r>
+      <w:r>
+        <w:rPr>
+          <w:rFonts w:cs="Times New Roman"/>
+          <w:szCs w:val="24"/>
+        </w:rPr>
+        <w:t>se eliminar</w:t>
+      </w:r>
+      <w:r>
+        <w:rPr>
+          <w:rFonts w:cs="Times New Roman"/>
+          <w:szCs w:val="24"/>
+        </w:rPr>
+        <w:t>on</w:t>
+      </w:r>
+      <w:r>
+        <w:rPr>
+          <w:rFonts w:cs="Times New Roman"/>
+          <w:szCs w:val="24"/>
+        </w:rPr>
+        <w:t xml:space="preserve"> aquellas columnas con </w:t>
       </w:r>
       <w:r>
         <w:rPr>
@@ -1349,7 +1583,7 @@
           <w:rFonts w:cs="Times New Roman"/>
           <w:szCs w:val="24"/>
         </w:rPr>
-        <w:t>, ya que consideramos que rellenar</w:t>
+        <w:t>, ya que rellenar</w:t>
       </w:r>
       <w:r>
         <w:rPr>
@@ -1384,14 +1618,42 @@
           <w:rFonts w:cs="Times New Roman"/>
           <w:szCs w:val="24"/>
         </w:rPr>
-        <w:t xml:space="preserve"> nuestro dataset</w:t>
-      </w:r>
-      <w:r>
-        <w:rPr>
-          <w:rFonts w:cs="Times New Roman"/>
-          <w:szCs w:val="24"/>
-        </w:rPr>
-        <w:t xml:space="preserve">, haciendo que nuestras predicciones no sean </w:t>
+        <w:t xml:space="preserve"> </w:t>
+      </w:r>
+      <w:r>
+        <w:rPr>
+          <w:rFonts w:cs="Times New Roman"/>
+          <w:szCs w:val="24"/>
+        </w:rPr>
+        <w:t>el</w:t>
+      </w:r>
+      <w:r>
+        <w:rPr>
+          <w:rFonts w:cs="Times New Roman"/>
+          <w:szCs w:val="24"/>
+        </w:rPr>
+        <w:t xml:space="preserve"> dataset</w:t>
+      </w:r>
+      <w:r>
+        <w:rPr>
+          <w:rFonts w:cs="Times New Roman"/>
+          <w:szCs w:val="24"/>
+        </w:rPr>
+        <w:t xml:space="preserve">, haciendo que </w:t>
+      </w:r>
+      <w:r>
+        <w:rPr>
+          <w:rFonts w:cs="Times New Roman"/>
+          <w:szCs w:val="24"/>
+        </w:rPr>
+        <w:t>las</w:t>
+      </w:r>
+      <w:r>
+        <w:rPr>
+          <w:rFonts w:cs="Times New Roman"/>
+          <w:szCs w:val="24"/>
+        </w:rPr>
+        <w:t xml:space="preserve"> predicciones no sean </w:t>
       </w:r>
       <w:r>
         <w:rPr>
@@ -1412,7 +1674,21 @@
           <w:rFonts w:cs="Times New Roman"/>
           <w:szCs w:val="24"/>
         </w:rPr>
-        <w:t xml:space="preserve"> A continuación, mostramos la función para eliminar las columnas casi vacías.</w:t>
+        <w:t xml:space="preserve"> A continuación, </w:t>
+      </w:r>
+      <w:r>
+        <w:rPr>
+          <w:rFonts w:cs="Times New Roman"/>
+          <w:szCs w:val="24"/>
+        </w:rPr>
+        <w:t>se muestra</w:t>
+      </w:r>
+      <w:r>
+        <w:rPr>
+          <w:rFonts w:cs="Times New Roman"/>
+          <w:szCs w:val="24"/>
+        </w:rPr>
+        <w:t xml:space="preserve"> la función para eliminar las columnas casi vacías.</w:t>
       </w:r>
     </w:p>
     <w:p>
@@ -1497,7 +1773,13 @@
     <w:p>
       <w:r>
         <w:lastRenderedPageBreak/>
-        <w:t xml:space="preserve">Una vez eliminadas las columnas casi vacías, rellenamos las demás columnas </w:t>
+        <w:t xml:space="preserve">Una vez eliminadas las columnas casi vacías, </w:t>
+      </w:r>
+      <w:r>
+        <w:t>se rellenaron</w:t>
+      </w:r>
+      <w:r>
+        <w:t xml:space="preserve"> las demás columnas </w:t>
       </w:r>
       <w:r>
         <w:t xml:space="preserve">con la mediana </w:t>
@@ -1620,14 +1902,35 @@
           <w:rFonts w:cs="Times New Roman"/>
           <w:szCs w:val="24"/>
         </w:rPr>
-        <w:t xml:space="preserve"> confirmamos que, efectivamente, </w:t>
-      </w:r>
-      <w:r>
-        <w:rPr>
-          <w:rFonts w:cs="Times New Roman"/>
-          <w:szCs w:val="24"/>
-        </w:rPr>
-        <w:t xml:space="preserve">no tenemos </w:t>
+        <w:t xml:space="preserve"> </w:t>
+      </w:r>
+      <w:r>
+        <w:rPr>
+          <w:rFonts w:cs="Times New Roman"/>
+          <w:szCs w:val="24"/>
+        </w:rPr>
+        <w:t>se puede confirmar</w:t>
+      </w:r>
+      <w:r>
+        <w:rPr>
+          <w:rFonts w:cs="Times New Roman"/>
+          <w:szCs w:val="24"/>
+        </w:rPr>
+        <w:t xml:space="preserve"> que, efectivamente, </w:t>
+      </w:r>
+      <w:r>
+        <w:rPr>
+          <w:rFonts w:cs="Times New Roman"/>
+          <w:szCs w:val="24"/>
+        </w:rPr>
+        <w:t xml:space="preserve">no </w:t>
+      </w:r>
+      <w:r>
+        <w:rPr>
+          <w:rFonts w:cs="Times New Roman"/>
+          <w:szCs w:val="24"/>
+        </w:rPr>
+        <w:t xml:space="preserve">hay </w:t>
       </w:r>
       <w:r>
         <w:rPr>
@@ -1765,7 +2068,43 @@
     <w:p/>
     <w:p>
       <w:r>
-        <w:t>Tras esta limpieza, observamos que tenemos todas las columnas rellenas, pero pasamos de tener 61 columnas a tener 47 columnas. 14 columnas tenían más del 50% de filas vacías.</w:t>
+        <w:t xml:space="preserve">Tras esta limpieza, </w:t>
+      </w:r>
+      <w:r>
+        <w:t>se puede comprobar que</w:t>
+      </w:r>
+      <w:r>
+        <w:t xml:space="preserve"> </w:t>
+      </w:r>
+      <w:r>
+        <w:t xml:space="preserve">todas las columnas </w:t>
+      </w:r>
+      <w:r>
+        <w:t xml:space="preserve">están </w:t>
+      </w:r>
+      <w:r>
+        <w:t>rellenas</w:t>
+      </w:r>
+      <w:r>
+        <w:t>. Sin embargo,</w:t>
+      </w:r>
+      <w:r>
+        <w:t xml:space="preserve"> en vez de</w:t>
+      </w:r>
+      <w:r>
+        <w:t xml:space="preserve"> tener 61 columnas</w:t>
+      </w:r>
+      <w:r>
+        <w:t>, el dataset</w:t>
+      </w:r>
+      <w:r>
+        <w:t xml:space="preserve"> </w:t>
+      </w:r>
+      <w:r>
+        <w:t xml:space="preserve">tiene </w:t>
+      </w:r>
+      <w:r>
+        <w:t>47 columnas. 14 columnas tenían más del 50% de filas vacías.</w:t>
       </w:r>
     </w:p>
     <w:p/>
@@ -1791,7 +2130,25 @@
         <w:t>quellas columnas con datos vacío</w:t>
       </w:r>
       <w:r>
-        <w:t>s, visualizamos los datos a través de histogramas para entender un poco mejor nuestro dataset.</w:t>
+        <w:t xml:space="preserve">s, </w:t>
+      </w:r>
+      <w:r>
+        <w:t>se visualizaron</w:t>
+      </w:r>
+      <w:r>
+        <w:t xml:space="preserve"> los datos a través de histogramas para entender un poco mejor </w:t>
+      </w:r>
+      <w:r>
+        <w:t>el</w:t>
+      </w:r>
+      <w:r>
+        <w:t xml:space="preserve"> </w:t>
+      </w:r>
+      <w:r>
+        <w:t>conjunto de datos</w:t>
+      </w:r>
+      <w:r>
+        <w:t>.</w:t>
       </w:r>
     </w:p>
     <w:p/>
@@ -1804,7 +2161,6 @@
           <w:noProof/>
           <w:lang w:eastAsia="es-ES"/>
         </w:rPr>
-        <w:lastRenderedPageBreak/>
         <w:drawing>
           <wp:inline distT="0" distB="0" distL="0" distR="0" wp14:anchorId="50C29EC1" wp14:editId="066D956B">
             <wp:extent cx="5943600" cy="3400425"/>
@@ -1874,7 +2230,13 @@
     <w:p/>
     <w:p>
       <w:r>
-        <w:t>Tras visualizar estos datos, podemos estudiar cada columna de manera más sencilla.</w:t>
+        <w:t xml:space="preserve">Tras visualizar estos datos, </w:t>
+      </w:r>
+      <w:r>
+        <w:t>se puede estudiar</w:t>
+      </w:r>
+      <w:r>
+        <w:t xml:space="preserve"> cada columna de manera más sencilla.</w:t>
       </w:r>
       <w:r>
         <w:t xml:space="preserve"> A continuación</w:t>
@@ -2058,10 +2420,10 @@
         <w:t>)</w:t>
       </w:r>
       <w:r>
-        <w:t>. Al tener menos de 30 casos conocidos (sobre los más de 200), no tiene mucho sentido utilizar esta variable, ya que solo añadiría ruido a nuestro</w:t>
-      </w:r>
-      <w:r>
-        <w:t>s</w:t>
+        <w:t xml:space="preserve">. Al tener menos de 30 casos conocidos (sobre los más de 200), no tiene mucho sentido utilizar esta variable, ya que solo añadiría ruido a </w:t>
+      </w:r>
+      <w:r>
+        <w:t>los</w:t>
       </w:r>
       <w:r>
         <w:t xml:space="preserve"> modelo</w:t>
@@ -2097,6 +2459,7 @@
         <w:rPr>
           <w:b/>
         </w:rPr>
+        <w:lastRenderedPageBreak/>
         <w:t>LINF, LINF2, IVASCU e IVASCU2</w:t>
       </w:r>
       <w:r>
@@ -2166,20 +2529,16 @@
         <w:t>”</w:t>
       </w:r>
       <w:r>
-        <w:t xml:space="preserve">). No tiene mucho sentido utilizar estas </w:t>
-      </w:r>
-      <w:r>
-        <w:lastRenderedPageBreak/>
-        <w:t>variables, ya que, al igual que el caso anterior, solo añadiría</w:t>
+        <w:t>). No tiene mucho sentido utilizar estas variables, ya que, al igual que el caso anterior, solo añadiría</w:t>
       </w:r>
       <w:r>
         <w:t>n</w:t>
       </w:r>
       <w:r>
-        <w:t xml:space="preserve"> ruido a nuestro</w:t>
-      </w:r>
-      <w:r>
-        <w:t>s</w:t>
+        <w:t xml:space="preserve"> ruido a </w:t>
+      </w:r>
+      <w:r>
+        <w:t>los</w:t>
       </w:r>
       <w:r>
         <w:t xml:space="preserve"> modelo</w:t>
@@ -2236,25 +2595,34 @@
         <w:t xml:space="preserve"> de la recidiva</w:t>
       </w:r>
       <w:r>
-        <w:t xml:space="preserve">, no una causa. Usarlo </w:t>
-      </w:r>
-      <w:r>
-        <w:t>en nuestro</w:t>
+        <w:t>, no una causa, por lo que u</w:t>
+      </w:r>
+      <w:r>
+        <w:t xml:space="preserve">sarlo </w:t>
+      </w:r>
+      <w:r>
+        <w:t xml:space="preserve">en </w:t>
+      </w:r>
+      <w:r>
+        <w:t>los</w:t>
+      </w:r>
+      <w:r>
+        <w:t xml:space="preserve"> modelo</w:t>
       </w:r>
       <w:r>
         <w:t>s</w:t>
       </w:r>
       <w:r>
-        <w:t xml:space="preserve"> modelo</w:t>
-      </w:r>
-      <w:r>
-        <w:t>s</w:t>
-      </w:r>
-      <w:r>
         <w:t xml:space="preserve"> </w:t>
       </w:r>
       <w:r>
-        <w:t>no tiene ningún sentido.</w:t>
+        <w:t xml:space="preserve">no tiene ningún </w:t>
+      </w:r>
+      <w:r>
+        <w:t xml:space="preserve">tipo de </w:t>
+      </w:r>
+      <w:r>
+        <w:t>sentido.</w:t>
       </w:r>
     </w:p>
     <w:p>
@@ -2362,7 +2730,25 @@
         <w:t>que tiene mayor peso</w:t>
       </w:r>
       <w:r>
-        <w:t xml:space="preserve">. Para este caso hemos decidido reasignar a todos aquellos </w:t>
+        <w:t xml:space="preserve">. Para este caso </w:t>
+      </w:r>
+      <w:r>
+        <w:t>se ha</w:t>
+      </w:r>
+      <w:r>
+        <w:t xml:space="preserve"> </w:t>
+      </w:r>
+      <w:r>
+        <w:t xml:space="preserve">decidido </w:t>
+      </w:r>
+      <w:r>
+        <w:t xml:space="preserve">reasignar </w:t>
+      </w:r>
+      <w:r>
+        <w:t>todos los casos de</w:t>
+      </w:r>
+      <w:r>
+        <w:t xml:space="preserve"> </w:t>
       </w:r>
       <w:r>
         <w:t>“</w:t>
@@ -2519,7 +2905,13 @@
         <w:t>”</w:t>
       </w:r>
       <w:r>
-        <w:t>, utilizamos la función descrita a continuación:</w:t>
+        <w:t xml:space="preserve">, </w:t>
+      </w:r>
+      <w:r>
+        <w:t>se ha utilizado</w:t>
+      </w:r>
+      <w:r>
+        <w:t xml:space="preserve"> la función descrita a continuación:</w:t>
       </w:r>
     </w:p>
     <w:p>
@@ -2529,6 +2921,10 @@
         <w:jc w:val="center"/>
       </w:pPr>
       <w:r>
+        <w:rPr>
+          <w:noProof/>
+          <w:lang w:eastAsia="es-ES"/>
+        </w:rPr>
         <w:lastRenderedPageBreak/>
         <w:drawing>
           <wp:inline distT="0" distB="0" distL="0" distR="0" wp14:anchorId="19D06BF1" wp14:editId="306D280D">
@@ -2612,7 +3008,13 @@
         <w:t xml:space="preserve">Una </w:t>
       </w:r>
       <w:r>
-        <w:t xml:space="preserve">vez realizadas las reasignaciones, obtenemos un nuevo IPERIN2 sin los casos “nc”, tal y como se muestra en el histograma de la </w:t>
+        <w:t xml:space="preserve">vez realizadas las reasignaciones, </w:t>
+      </w:r>
+      <w:r>
+        <w:t>se obtuvo</w:t>
+      </w:r>
+      <w:r>
+        <w:t xml:space="preserve"> un nuevo IPERIN2 sin los casos “nc”, tal y como se muestra en el histograma de la </w:t>
       </w:r>
       <w:r>
         <w:rPr>
@@ -2627,10 +3029,10 @@
         <w:t>que,</w:t>
       </w:r>
       <w:r>
-        <w:t xml:space="preserve"> al ser aleatorio, el histograma no será el mismo en todas las reasigna</w:t>
-      </w:r>
-      <w:r>
-        <w:t>ciones</w:t>
+        <w:t xml:space="preserve"> al ser aleatorio, el histograma no será el mismo en todas las </w:t>
+      </w:r>
+      <w:r>
+        <w:t>ejecuciones</w:t>
       </w:r>
       <w:r>
         <w:t>, pero en la mayoría de casos habrá un mayor balance entre el “</w:t>
@@ -2658,6 +3060,10 @@
         <w:jc w:val="center"/>
       </w:pPr>
       <w:r>
+        <w:rPr>
+          <w:noProof/>
+          <w:lang w:eastAsia="es-ES"/>
+        </w:rPr>
         <w:drawing>
           <wp:inline distT="0" distB="0" distL="0" distR="0" wp14:anchorId="23368946" wp14:editId="6789374E">
             <wp:extent cx="3762900" cy="2915057"/>
@@ -2742,7 +3148,13 @@
         <w:t xml:space="preserve">RBQ. </w:t>
       </w:r>
       <w:r>
-        <w:t xml:space="preserve">Esta es nuestra variable a predecir. </w:t>
+        <w:t xml:space="preserve">Esta es </w:t>
+      </w:r>
+      <w:r>
+        <w:t>la</w:t>
+      </w:r>
+      <w:r>
+        <w:t xml:space="preserve"> variable a predecir. </w:t>
       </w:r>
       <w:r>
         <w:t xml:space="preserve">Tiene tres </w:t>
@@ -2772,10 +3184,28 @@
         <w:t>Después de realizar el análisis de esta co</w:t>
       </w:r>
       <w:r>
-        <w:t>lumna, preguntamos a nuestro co</w:t>
-      </w:r>
-      <w:r>
-        <w:t>director de proyecto sobre la relevancia de “PERSISTENCIA PSA”</w:t>
+        <w:t xml:space="preserve">lumna, </w:t>
+      </w:r>
+      <w:r>
+        <w:t>se preguntó</w:t>
+      </w:r>
+      <w:r>
+        <w:t xml:space="preserve"> </w:t>
+      </w:r>
+      <w:r>
+        <w:t xml:space="preserve">al </w:t>
+      </w:r>
+      <w:r>
+        <w:t>co</w:t>
+      </w:r>
+      <w:r>
+        <w:t>director de</w:t>
+      </w:r>
+      <w:r>
+        <w:t>l</w:t>
+      </w:r>
+      <w:r>
+        <w:t xml:space="preserve"> proyecto sobre la relevancia de “PERSISTENCIA PSA”</w:t>
       </w:r>
       <w:r>
         <w:t>, ya que son casos muy escasos</w:t>
@@ -2817,13 +3247,7 @@
         <w:t>descartar</w:t>
       </w:r>
       <w:r>
-        <w:t xml:space="preserve"> (y así hicimos)</w:t>
-      </w:r>
-      <w:r>
-        <w:t>.</w:t>
-      </w:r>
-      <w:r>
-        <w:t xml:space="preserve"> </w:t>
+        <w:t xml:space="preserve">. </w:t>
       </w:r>
       <w:r>
         <w:t xml:space="preserve">Nuestro predictor se convierte </w:t>
@@ -2935,7 +3359,7 @@
         <w:t>L</w:t>
       </w:r>
       <w:r>
-        <w:t>a función para realizar eliminar</w:t>
+        <w:t>a función para eliminar</w:t>
       </w:r>
       <w:r>
         <w:t xml:space="preserve"> </w:t>
@@ -2963,6 +3387,10 @@
         <w:jc w:val="center"/>
       </w:pPr>
       <w:r>
+        <w:rPr>
+          <w:noProof/>
+          <w:lang w:eastAsia="es-ES"/>
+        </w:rPr>
         <w:drawing>
           <wp:inline distT="0" distB="0" distL="0" distR="0" wp14:anchorId="03E869E2" wp14:editId="0632A8DF">
             <wp:extent cx="4746929" cy="473075"/>
@@ -3123,7 +3551,16 @@
         <w:ind w:right="571"/>
       </w:pPr>
       <w:r>
-        <w:t>Si nos fijamos en el histograma, podemos observar que esta variable está muy desbalanceada</w:t>
+        <w:t>Observando</w:t>
+      </w:r>
+      <w:r>
+        <w:t xml:space="preserve"> el histograma, </w:t>
+      </w:r>
+      <w:r>
+        <w:t>se puede comprobar</w:t>
+      </w:r>
+      <w:r>
+        <w:t xml:space="preserve"> que esta variable está muy desbalanceada</w:t>
       </w:r>
       <w:r>
         <w:t>, dando mayor peso al “NO”</w:t>
@@ -3132,137 +3569,1963 @@
         <w:t>.</w:t>
       </w:r>
       <w:r>
-        <w:t xml:space="preserve"> Este desbalanceo y la escasez de datos limita bastante la capacidad predictiva de nuestro</w:t>
+        <w:t xml:space="preserve"> Este desbalanceo y la escasez de datos limita bastante la capacidad predictiva de </w:t>
+      </w:r>
+      <w:r>
+        <w:t>los</w:t>
+      </w:r>
+      <w:r>
+        <w:t xml:space="preserve"> modelo</w:t>
       </w:r>
       <w:r>
         <w:t>s</w:t>
       </w:r>
       <w:r>
+        <w:t xml:space="preserve">, y no </w:t>
+      </w:r>
+      <w:r>
+        <w:t>se puede</w:t>
+      </w:r>
+      <w:r>
+        <w:t xml:space="preserve"> hacer mucho para mejorar dicha capacidad</w:t>
+      </w:r>
+      <w:r>
+        <w:t xml:space="preserve">, ya que solo </w:t>
+      </w:r>
+      <w:r>
+        <w:t>se disponen</w:t>
+      </w:r>
+      <w:r>
+        <w:t xml:space="preserve"> de los más de 200 (y escasos) casos de cáncer de próstata</w:t>
+      </w:r>
+      <w:r>
+        <w:t xml:space="preserve"> en seguimiento.</w:t>
+      </w:r>
+    </w:p>
+    <w:p>
+      <w:pPr>
+        <w:ind w:left="720" w:right="571"/>
+      </w:pPr>
+      <w:r>
+        <w:t>Además</w:t>
+      </w:r>
+      <w:r>
+        <w:t xml:space="preserve">, </w:t>
+      </w:r>
+      <w:r>
+        <w:t xml:space="preserve">a través de estos histogramas </w:t>
+      </w:r>
+      <w:r>
+        <w:t>se puede saber</w:t>
+      </w:r>
+      <w:r>
+        <w:t xml:space="preserve"> de antemano que </w:t>
+      </w:r>
+      <w:r>
+        <w:t>los</w:t>
+      </w:r>
+      <w:r>
         <w:t xml:space="preserve"> modelo</w:t>
       </w:r>
       <w:r>
         <w:t>s</w:t>
       </w:r>
       <w:r>
-        <w:t>, y no podemos hacer mucho para mejorar dicha capacidad</w:t>
-      </w:r>
-      <w:r>
-        <w:t>, ya que solo disponemos de los más de 200 (y</w:t>
-      </w:r>
+        <w:t xml:space="preserve"> estará</w:t>
+      </w:r>
+      <w:r>
+        <w:t>n</w:t>
+      </w:r>
+      <w:r>
+        <w:t xml:space="preserve"> muy sesgado</w:t>
+      </w:r>
+      <w:r>
+        <w:t>s</w:t>
+      </w:r>
+      <w:r>
+        <w:t xml:space="preserve"> y que en la mayoría de las predicciones el resultado será “NO”. Existe una probabilidad muy alta de que existan muchos falsos negativos de casos con recidiva bioquímica.</w:t>
+      </w:r>
+    </w:p>
+    <w:p>
+      <w:pPr>
+        <w:ind w:left="720" w:right="571"/>
+      </w:pPr>
+      <w:r>
+        <w:t xml:space="preserve">En el apartado siguiente se mostrarán los pasos </w:t>
+      </w:r>
+      <w:r>
+        <w:t>utilizados para poder obtener</w:t>
+      </w:r>
+      <w:r>
+        <w:t xml:space="preserve"> modelo</w:t>
+      </w:r>
+      <w:r>
+        <w:t>s</w:t>
+      </w:r>
+      <w:r>
+        <w:t xml:space="preserve"> </w:t>
+      </w:r>
+      <w:r>
+        <w:t xml:space="preserve">de predicción </w:t>
+      </w:r>
+      <w:r>
+        <w:t xml:space="preserve">con la mayor </w:t>
+      </w:r>
+      <w:r>
+        <w:t>efectividad</w:t>
+      </w:r>
+      <w:r>
+        <w:t xml:space="preserve"> </w:t>
+      </w:r>
+      <w:r>
+        <w:t xml:space="preserve">y certeza </w:t>
+      </w:r>
+      <w:r>
+        <w:t>posible</w:t>
+      </w:r>
+      <w:r>
+        <w:t>.</w:t>
+      </w:r>
+    </w:p>
+    <w:p>
+      <w:pPr>
+        <w:ind w:left="720"/>
+      </w:pPr>
+    </w:p>
+    <w:p>
+      <w:pPr>
+        <w:pStyle w:val="Heading2"/>
+      </w:pPr>
+      <w:r>
+        <w:lastRenderedPageBreak/>
+        <w:t>Generación de los modelos de predicción</w:t>
+      </w:r>
+    </w:p>
+    <w:p>
+      <w:r>
+        <w:t>Los</w:t>
+      </w:r>
+      <w:r>
+        <w:t xml:space="preserve"> modelos de predicción que </w:t>
+      </w:r>
+      <w:r>
+        <w:t xml:space="preserve">se </w:t>
+      </w:r>
+      <w:r>
+        <w:t>utilizan actualmente</w:t>
+      </w:r>
+      <w:r>
+        <w:t xml:space="preserve"> </w:t>
+      </w:r>
+      <w:r>
+        <w:t xml:space="preserve">en </w:t>
+      </w:r>
+      <w:r>
+        <w:t>la unidad de urooncología se generan a partir de regresiones lineales y de curvas de supervivencia (o regresiones de Cox)</w:t>
+      </w:r>
+      <w:r>
+        <w:t>.</w:t>
+      </w:r>
+      <w:r>
+        <w:t xml:space="preserve"> Para este TFG, se han planteado utilizar distintos modelos de </w:t>
+      </w:r>
+      <w:r>
+        <w:rPr>
+          <w:i/>
+        </w:rPr>
+        <w:t>Machine Learning</w:t>
+      </w:r>
+      <w:r>
+        <w:rPr>
+          <w:i/>
+        </w:rPr>
+        <w:t xml:space="preserve"> </w:t>
+      </w:r>
+      <w:r>
+        <w:t xml:space="preserve">para realizar las predicciones, entre las cuales se encuentran </w:t>
+      </w:r>
+      <w:r>
+        <w:rPr>
+          <w:i/>
+        </w:rPr>
+        <w:t>Random Forest</w:t>
+      </w:r>
+      <w:r>
+        <w:t xml:space="preserve">, </w:t>
+      </w:r>
+      <w:r>
+        <w:rPr>
+          <w:i/>
+        </w:rPr>
+        <w:t>K-nearest neighbours</w:t>
+      </w:r>
+      <w:r>
+        <w:t xml:space="preserve"> y regresión logística, cuyos detalles se explicarán más adelante.</w:t>
+      </w:r>
+    </w:p>
+    <w:p>
+      <w:r>
+        <w:t>A continuación</w:t>
+      </w:r>
+      <w:r>
+        <w:t>,</w:t>
+      </w:r>
+      <w:r>
+        <w:t xml:space="preserve"> se presentará el proceso </w:t>
+      </w:r>
+      <w:r>
+        <w:t>seguido</w:t>
+      </w:r>
+      <w:r>
+        <w:t xml:space="preserve"> para generar los </w:t>
+      </w:r>
+      <w:r>
+        <w:t>distintos modelos de predicción;</w:t>
+      </w:r>
+      <w:r>
+        <w:t xml:space="preserve"> desde la </w:t>
+      </w:r>
+      <w:r>
+        <w:t>separación</w:t>
+      </w:r>
+      <w:r>
+        <w:t xml:space="preserve"> de </w:t>
+      </w:r>
+      <w:r>
+        <w:t xml:space="preserve">los </w:t>
+      </w:r>
+      <w:r>
+        <w:t xml:space="preserve">datos de entrenamiento y </w:t>
+      </w:r>
+      <w:r>
+        <w:t xml:space="preserve">de </w:t>
+      </w:r>
+      <w:r>
+        <w:t xml:space="preserve">test, hasta la evaluación de la efectividad de los modelos mediante </w:t>
+      </w:r>
+      <w:r>
+        <w:t>matrices de confusión y curvas ROC.</w:t>
+      </w:r>
+    </w:p>
+    <w:p/>
+    <w:p>
+      <w:pPr>
+        <w:pStyle w:val="Heading3"/>
+      </w:pPr>
+      <w:r>
+        <w:t>Separación</w:t>
+      </w:r>
+      <w:r>
+        <w:t xml:space="preserve"> de </w:t>
+      </w:r>
+      <w:r>
+        <w:t xml:space="preserve">los </w:t>
+      </w:r>
+      <w:r>
+        <w:t>datos de entrenamiento y de test</w:t>
+      </w:r>
+    </w:p>
+    <w:p>
+      <w:r>
+        <w:t xml:space="preserve">El primer reto fue generar los datos de entrenamiento, que se utilizarán </w:t>
+      </w:r>
+      <w:r>
+        <w:t>para generar los</w:t>
+      </w:r>
+      <w:r>
+        <w:t xml:space="preserve"> modelo</w:t>
+      </w:r>
+      <w:r>
+        <w:t>s</w:t>
+      </w:r>
+      <w:r>
+        <w:t>; y los datos de test, para evaluar los modelos.</w:t>
+      </w:r>
+      <w:r>
+        <w:t xml:space="preserve"> La literatura recomienda tener aproximadamente un 70% de los datos dedicados al entrenamiento, y el 30% restante </w:t>
+      </w:r>
+      <w:r>
+        <w:t xml:space="preserve">a los test. Sin embargo, tal y como se ha mencionado anteriormente, </w:t>
+      </w:r>
+      <w:r>
+        <w:t>el dataset tiene</w:t>
+      </w:r>
+      <w:r>
+        <w:t xml:space="preserve"> muy pocos datos </w:t>
+      </w:r>
+      <w:r>
+        <w:t xml:space="preserve">y </w:t>
+      </w:r>
+      <w:r>
+        <w:t>la</w:t>
+      </w:r>
+      <w:r>
+        <w:t xml:space="preserve"> variable a predecir está muy desbalanceada</w:t>
+      </w:r>
+      <w:r>
+        <w:t xml:space="preserve"> (véase la Figura 13)</w:t>
+      </w:r>
+      <w:r>
+        <w:t xml:space="preserve">, siendo </w:t>
+      </w:r>
+      <w:r>
+        <w:t>el “NO”</w:t>
+      </w:r>
+      <w:r>
+        <w:t xml:space="preserve"> la categoría predominante, por lo que se han planteado distintas propuestas para seleccionar </w:t>
+      </w:r>
+      <w:r>
+        <w:t>la mejor relación</w:t>
+      </w:r>
+      <w:r>
+        <w:t xml:space="preserve"> entre los datos de entrenamiento y de test</w:t>
+      </w:r>
+      <w:r>
+        <w:t>.</w:t>
+      </w:r>
+    </w:p>
+    <w:p>
+      <w:r>
+        <w:t>El dataset</w:t>
+      </w:r>
+      <w:r>
+        <w:t xml:space="preserve"> </w:t>
+      </w:r>
+      <w:r>
+        <w:t xml:space="preserve">tiene </w:t>
+      </w:r>
+      <w:r>
+        <w:t xml:space="preserve">204 entradas de datos. </w:t>
+      </w:r>
+      <w:r>
+        <w:t>Observando</w:t>
+      </w:r>
+      <w:r>
+        <w:t xml:space="preserve"> las frecuencias del “SI” y del “NO” de </w:t>
+      </w:r>
+      <w:r>
+        <w:t>la</w:t>
+      </w:r>
+      <w:r>
+        <w:t xml:space="preserve"> variable a predecir, </w:t>
+      </w:r>
+      <w:r>
+        <w:t>se puede</w:t>
+      </w:r>
+      <w:r>
+        <w:t xml:space="preserve"> </w:t>
+      </w:r>
+      <w:r>
+        <w:t>comprobar</w:t>
+      </w:r>
+      <w:r>
+        <w:t xml:space="preserve"> que </w:t>
+      </w:r>
+      <w:r>
+        <w:t>hay</w:t>
+      </w:r>
+      <w:r>
+        <w:t xml:space="preserve"> (aproximadamente, depende de cómo se haga la redistribución </w:t>
+      </w:r>
+      <w:r>
+        <w:t xml:space="preserve">aleatoria </w:t>
+      </w:r>
+      <w:r>
+        <w:t>de los casos de “PERSISTENCIA PSA”)</w:t>
+      </w:r>
+      <w:r>
+        <w:t xml:space="preserve"> unos 190 “</w:t>
+      </w:r>
+      <w:r>
+        <w:t>NO</w:t>
+      </w:r>
+      <w:r>
+        <w:t>” y unos 10 (“</w:t>
+      </w:r>
+      <w:r>
+        <w:t>SI</w:t>
+      </w:r>
+      <w:r>
+        <w:t>”).</w:t>
+      </w:r>
+    </w:p>
+    <w:p>
+      <w:pPr>
+        <w:keepNext/>
+        <w:jc w:val="center"/>
+      </w:pPr>
+      <w:r>
+        <w:rPr>
+          <w:noProof/>
+          <w:lang w:eastAsia="es-ES"/>
+        </w:rPr>
+        <w:drawing>
+          <wp:inline distT="0" distB="0" distL="0" distR="0" wp14:anchorId="5922FEA3" wp14:editId="572B40D7">
+            <wp:extent cx="2553056" cy="952633"/>
+            <wp:effectExtent l="0" t="0" r="0" b="0"/>
+            <wp:docPr id="13" name="Picture 13"/>
+            <wp:cNvGraphicFramePr>
+              <a:graphicFrameLocks xmlns:a="http://schemas.openxmlformats.org/drawingml/2006/main" noChangeAspect="1"/>
+            </wp:cNvGraphicFramePr>
+            <a:graphic xmlns:a="http://schemas.openxmlformats.org/drawingml/2006/main">
+              <a:graphicData uri="http://schemas.openxmlformats.org/drawingml/2006/picture">
+                <pic:pic xmlns:pic="http://schemas.openxmlformats.org/drawingml/2006/picture">
+                  <pic:nvPicPr>
+                    <pic:cNvPr id="1" name=""/>
+                    <pic:cNvPicPr/>
+                  </pic:nvPicPr>
+                  <pic:blipFill>
+                    <a:blip r:embed="rId22"/>
+                    <a:stretch>
+                      <a:fillRect/>
+                    </a:stretch>
+                  </pic:blipFill>
+                  <pic:spPr>
+                    <a:xfrm>
+                      <a:off x="0" y="0"/>
+                      <a:ext cx="2553056" cy="952633"/>
+                    </a:xfrm>
+                    <a:prstGeom prst="rect">
+                      <a:avLst/>
+                    </a:prstGeom>
+                  </pic:spPr>
+                </pic:pic>
+              </a:graphicData>
+            </a:graphic>
+          </wp:inline>
+        </w:drawing>
+      </w:r>
+    </w:p>
+    <w:p>
+      <w:pPr>
+        <w:pStyle w:val="Caption"/>
+      </w:pPr>
+      <w:r>
+        <w:t xml:space="preserve">Figura </w:t>
+      </w:r>
+      <w:r>
+        <w:fldChar w:fldCharType="begin"/>
+      </w:r>
+      <w:r>
+        <w:instrText xml:space="preserve"> SEQ Figura \* ARABIC </w:instrText>
+      </w:r>
+      <w:r>
+        <w:fldChar w:fldCharType="separate"/>
+      </w:r>
+      <w:r>
+        <w:rPr>
+          <w:noProof/>
+        </w:rPr>
+        <w:t>14</w:t>
+      </w:r>
+      <w:r>
+        <w:fldChar w:fldCharType="end"/>
+      </w:r>
+      <w:r>
+        <w:t>. Frecuencias de las distintas categorías</w:t>
+      </w:r>
+      <w:r>
+        <w:t xml:space="preserve"> (2.0 corresponde al “NO”. 1.0 corresponde al “SI”)</w:t>
+      </w:r>
+    </w:p>
+    <w:p/>
+    <w:p>
+      <w:r>
+        <w:lastRenderedPageBreak/>
+        <w:t xml:space="preserve">Utilizando </w:t>
+      </w:r>
+      <w:r>
+        <w:t>la relación</w:t>
+      </w:r>
+      <w:r>
+        <w:t xml:space="preserve"> estándar de 70/30,</w:t>
+      </w:r>
+      <w:r>
+        <w:t xml:space="preserve"> </w:t>
+      </w:r>
+      <w:r>
+        <w:t>los</w:t>
+      </w:r>
+      <w:r>
+        <w:t xml:space="preserve"> modelos tendrían disponibles (haciendo los cálculos pertinentes)</w:t>
+      </w:r>
+      <w:r>
+        <w:t xml:space="preserve"> 142</w:t>
+      </w:r>
+      <w:r>
+        <w:t xml:space="preserve"> entradas dedicadas al entrenamiento y 61 entradas a los test.</w:t>
+      </w:r>
+      <w:r>
+        <w:t xml:space="preserve"> A priori esta distribución de los datos puede parecer </w:t>
+      </w:r>
+      <w:r>
+        <w:t>buena</w:t>
+      </w:r>
+      <w:r>
+        <w:t xml:space="preserve">. Sin embargo, </w:t>
+      </w:r>
+      <w:r>
+        <w:t>resultó</w:t>
+      </w:r>
+      <w:r>
+        <w:t xml:space="preserve"> interesante reflexionar en si utilizar más datos de entrenamiento (un 80/20, por ejemplo), o más datos de test (un 60/40)</w:t>
+      </w:r>
+      <w:r>
+        <w:t>, para compensar de alguna forma la escasez de datos y el desbalanceo de las distintas categorías.</w:t>
+      </w:r>
+    </w:p>
+    <w:p>
+      <w:r>
+        <w:t xml:space="preserve">Si </w:t>
+      </w:r>
+      <w:r>
+        <w:t>se utilizan</w:t>
+      </w:r>
+      <w:r>
+        <w:t xml:space="preserve"> más datos dedicados al entrenamiento, con un 80/20 o incluso</w:t>
+      </w:r>
+      <w:r>
+        <w:t xml:space="preserve"> un</w:t>
+      </w:r>
+      <w:r>
+        <w:t xml:space="preserve"> 90/10, es muy probable</w:t>
+      </w:r>
+      <w:r>
+        <w:t xml:space="preserve"> que la calidad de </w:t>
+      </w:r>
+      <w:r>
+        <w:t>los</w:t>
+      </w:r>
+      <w:r>
+        <w:t xml:space="preserve"> modelo</w:t>
+      </w:r>
+      <w:r>
+        <w:t>s</w:t>
+      </w:r>
+      <w:r>
+        <w:t xml:space="preserve"> aumente. El problema de esto es que no </w:t>
+      </w:r>
+      <w:r>
+        <w:t>habría</w:t>
+      </w:r>
+      <w:r>
+        <w:t xml:space="preserve"> suficientes datos para testear, y </w:t>
+      </w:r>
+      <w:r>
+        <w:t>se perdería</w:t>
+      </w:r>
+      <w:r>
+        <w:t xml:space="preserve"> </w:t>
+      </w:r>
+      <w:r>
+        <w:t xml:space="preserve">la capacidad </w:t>
+      </w:r>
+      <w:r>
+        <w:t xml:space="preserve">de evaluar correctamente </w:t>
+      </w:r>
+      <w:r>
+        <w:t>la calidad de los</w:t>
+      </w:r>
+      <w:r>
+        <w:t xml:space="preserve"> modelos</w:t>
+      </w:r>
+      <w:r>
+        <w:t xml:space="preserve"> (sobre todo</w:t>
+      </w:r>
+      <w:r>
+        <w:t>, para evaluar las predicciones de</w:t>
+      </w:r>
+      <w:r>
+        <w:t xml:space="preserve"> los casos de “SI”, que son muy escasos).</w:t>
+      </w:r>
+    </w:p>
+    <w:p>
+      <w:r>
+        <w:t xml:space="preserve">Por otra parte, si </w:t>
+      </w:r>
+      <w:r>
+        <w:t>se utilizan</w:t>
+      </w:r>
+      <w:r>
+        <w:t xml:space="preserve"> más datos dedicados a los test, con un 60/40, </w:t>
+      </w:r>
+      <w:r>
+        <w:t>se obtendría</w:t>
+      </w:r>
+      <w:r>
+        <w:t xml:space="preserve"> una mejor capacidad de valorar la calidad de los modelos</w:t>
+      </w:r>
+      <w:r>
+        <w:t xml:space="preserve"> (y más casos de “SI” para testear)</w:t>
+      </w:r>
+      <w:r>
+        <w:t>, a cambio de una peor calidad de los modelos.</w:t>
+      </w:r>
+    </w:p>
+    <w:p>
+      <w:r>
+        <w:t>En</w:t>
+      </w:r>
+      <w:r>
+        <w:t xml:space="preserve"> un caso real</w:t>
+      </w:r>
+      <w:r>
+        <w:t xml:space="preserve"> donde se necesite predecir la recidiva bioquímica</w:t>
+      </w:r>
+      <w:r>
+        <w:t xml:space="preserve">, la calidad de los modelos de predicción es muy importante, por lo que en ese caso es muy probable que </w:t>
+      </w:r>
+      <w:r>
+        <w:t>se acabe</w:t>
+      </w:r>
+      <w:r>
+        <w:t xml:space="preserve"> utilizando un 80% del dataset para entrenar y el otro 20% restante para evaluar.</w:t>
+      </w:r>
+    </w:p>
+    <w:p>
+      <w:r>
+        <w:t xml:space="preserve">Sin embargo, de cara a este TFG </w:t>
+      </w:r>
+      <w:r>
+        <w:t>se ha</w:t>
+      </w:r>
+      <w:r>
+        <w:t xml:space="preserve"> optado por tener más datos de test, utilizando un 60% para entrenar y un 40% para testear, ya que de este modo </w:t>
+      </w:r>
+      <w:r>
+        <w:t>habrá</w:t>
+      </w:r>
+      <w:r>
+        <w:t xml:space="preserve"> más casos de “SI”</w:t>
+      </w:r>
+      <w:r>
+        <w:t xml:space="preserve"> </w:t>
+      </w:r>
+      <w:r>
+        <w:t>para poder mostrar por pantalla y</w:t>
+      </w:r>
+      <w:r>
+        <w:t xml:space="preserve"> obtener</w:t>
+      </w:r>
+      <w:r>
+        <w:t xml:space="preserve"> mejores valores de </w:t>
+      </w:r>
+      <w:r>
+        <w:rPr>
+          <w:i/>
+        </w:rPr>
+        <w:t>accuracy</w:t>
+      </w:r>
+      <w:r>
+        <w:t xml:space="preserve">, </w:t>
+      </w:r>
+      <w:r>
+        <w:rPr>
+          <w:i/>
+        </w:rPr>
+        <w:t>precisio</w:t>
+      </w:r>
+      <w:r>
+        <w:rPr>
+          <w:i/>
+        </w:rPr>
+        <w:t>n</w:t>
+      </w:r>
+      <w:r>
+        <w:t xml:space="preserve"> y </w:t>
+      </w:r>
+      <w:r>
+        <w:rPr>
+          <w:i/>
+        </w:rPr>
+        <w:t>recall</w:t>
+      </w:r>
+      <w:r>
+        <w:t>.</w:t>
+      </w:r>
+      <w:r>
+        <w:t xml:space="preserve"> </w:t>
+      </w:r>
+      <w:r>
+        <w:t>Es verdad</w:t>
+      </w:r>
+      <w:r>
+        <w:t xml:space="preserve"> que estos modelos son un poco peores, pero de esta forma </w:t>
+      </w:r>
+      <w:r>
+        <w:t>se puede</w:t>
+      </w:r>
+      <w:r>
+        <w:t xml:space="preserve"> </w:t>
+      </w:r>
+      <w:r>
+        <w:t xml:space="preserve">compensar la escasez de “SI” y mostrar algo </w:t>
+      </w:r>
+      <w:r>
+        <w:t>más “vistoso”</w:t>
+      </w:r>
+      <w:r>
+        <w:t xml:space="preserve"> y equilibrado</w:t>
+      </w:r>
+      <w:r>
+        <w:t xml:space="preserve"> en la aplicación</w:t>
+      </w:r>
+      <w:r>
+        <w:t>.</w:t>
+      </w:r>
+    </w:p>
+    <w:p>
+      <w:pPr>
+        <w:keepNext/>
+      </w:pPr>
+      <w:r>
+        <w:rPr>
+          <w:noProof/>
+          <w:lang w:eastAsia="es-ES"/>
+        </w:rPr>
+        <w:drawing>
+          <wp:inline distT="0" distB="0" distL="0" distR="0" wp14:anchorId="173FF0D5" wp14:editId="2294F85B">
+            <wp:extent cx="5943600" cy="442595"/>
+            <wp:effectExtent l="0" t="0" r="0" b="0"/>
+            <wp:docPr id="14" name="Picture 14"/>
+            <wp:cNvGraphicFramePr>
+              <a:graphicFrameLocks xmlns:a="http://schemas.openxmlformats.org/drawingml/2006/main" noChangeAspect="1"/>
+            </wp:cNvGraphicFramePr>
+            <a:graphic xmlns:a="http://schemas.openxmlformats.org/drawingml/2006/main">
+              <a:graphicData uri="http://schemas.openxmlformats.org/drawingml/2006/picture">
+                <pic:pic xmlns:pic="http://schemas.openxmlformats.org/drawingml/2006/picture">
+                  <pic:nvPicPr>
+                    <pic:cNvPr id="1" name=""/>
+                    <pic:cNvPicPr/>
+                  </pic:nvPicPr>
+                  <pic:blipFill>
+                    <a:blip r:embed="rId23"/>
+                    <a:stretch>
+                      <a:fillRect/>
+                    </a:stretch>
+                  </pic:blipFill>
+                  <pic:spPr>
+                    <a:xfrm>
+                      <a:off x="0" y="0"/>
+                      <a:ext cx="5943600" cy="442595"/>
+                    </a:xfrm>
+                    <a:prstGeom prst="rect">
+                      <a:avLst/>
+                    </a:prstGeom>
+                  </pic:spPr>
+                </pic:pic>
+              </a:graphicData>
+            </a:graphic>
+          </wp:inline>
+        </w:drawing>
+      </w:r>
+    </w:p>
+    <w:p>
+      <w:pPr>
+        <w:pStyle w:val="Caption"/>
+      </w:pPr>
+      <w:r>
+        <w:t xml:space="preserve">Figura </w:t>
+      </w:r>
+      <w:r>
+        <w:fldChar w:fldCharType="begin"/>
+      </w:r>
+      <w:r>
+        <w:instrText xml:space="preserve"> SEQ Figura \* ARABIC </w:instrText>
+      </w:r>
+      <w:r>
+        <w:fldChar w:fldCharType="separate"/>
+      </w:r>
+      <w:r>
+        <w:rPr>
+          <w:noProof/>
+        </w:rPr>
+        <w:t>15</w:t>
+      </w:r>
+      <w:r>
+        <w:fldChar w:fldCharType="end"/>
+      </w:r>
+      <w:r>
+        <w:t>. Generación de datos de entrenamiento y de test</w:t>
+      </w:r>
+    </w:p>
+    <w:p/>
+    <w:p>
+      <w:r>
+        <w:t xml:space="preserve">De esta forma, </w:t>
+      </w:r>
+      <w:r>
+        <w:t>hay</w:t>
+      </w:r>
+      <w:r>
+        <w:t xml:space="preserve"> 122 entradas dedicadas al entrenamiento y 82 entradas para testear.</w:t>
+      </w:r>
+    </w:p>
+    <w:p/>
+    <w:p>
+      <w:pPr>
+        <w:pStyle w:val="Heading3"/>
+      </w:pPr>
+      <w:r>
+        <w:lastRenderedPageBreak/>
+        <w:t>Random Forest</w:t>
+      </w:r>
+    </w:p>
+    <w:p>
+      <w:r>
+        <w:t xml:space="preserve">Los </w:t>
+      </w:r>
+      <w:r>
+        <w:rPr>
+          <w:i/>
+        </w:rPr>
+        <w:t>Random Forests</w:t>
+      </w:r>
+      <w:r>
+        <w:rPr>
+          <w:i/>
+        </w:rPr>
+        <w:t xml:space="preserve"> </w:t>
+      </w:r>
+      <w:r>
+        <w:t>(o Bosques Aleatorios en castellano)</w:t>
+      </w:r>
+      <w:r>
+        <w:t>, son una combinación de varios Árboles de Decisión, a los cuales, aleatoriamente, se les pasa un subconjunto de los valores de un conjunto de datos.</w:t>
+      </w:r>
+      <w:r>
+        <w:t xml:space="preserve"> Este método de aprendizaje entra dentro de</w:t>
+      </w:r>
+      <w:r>
+        <w:t>l grupo de</w:t>
+      </w:r>
+      <w:r>
+        <w:t xml:space="preserve"> los </w:t>
+      </w:r>
+      <w:r>
+        <w:rPr>
+          <w:i/>
+        </w:rPr>
+        <w:t>Ensamble Learning</w:t>
+      </w:r>
+      <w:r>
+        <w:rPr>
+          <w:i/>
+        </w:rPr>
+        <w:t xml:space="preserve"> Methods</w:t>
+      </w:r>
+      <w:r>
+        <w:t xml:space="preserve"> (o </w:t>
+      </w:r>
+      <w:r>
+        <w:t xml:space="preserve">Métodos de </w:t>
+      </w:r>
+      <w:r>
+        <w:t>Aprendizaje Combinado), ya que utiliza varios estimadores para generar los modelos de predicción.</w:t>
+      </w:r>
+    </w:p>
+    <w:p>
+      <w:pPr>
+        <w:jc w:val="center"/>
+        <w:rPr>
+          <w:noProof/>
+          <w:lang w:eastAsia="es-ES"/>
+        </w:rPr>
+      </w:pPr>
+      <w:r>
+        <w:rPr>
+          <w:noProof/>
+          <w:lang w:eastAsia="es-ES"/>
+        </w:rPr>
+        <w:drawing>
+          <wp:inline distT="0" distB="0" distL="0" distR="0" wp14:anchorId="2ED9F11C" wp14:editId="7A0395F0">
+            <wp:extent cx="2600076" cy="1949933"/>
+            <wp:effectExtent l="19050" t="19050" r="10160" b="12700"/>
+            <wp:docPr id="18" name="Picture 18" descr="C:\Users\s0116339\AppData\Local\Microsoft\Windows\INetCache\Content.Word\Random_forest_diagram_complete.png"/>
+            <wp:cNvGraphicFramePr>
+              <a:graphicFrameLocks xmlns:a="http://schemas.openxmlformats.org/drawingml/2006/main" noChangeAspect="1"/>
+            </wp:cNvGraphicFramePr>
+            <a:graphic xmlns:a="http://schemas.openxmlformats.org/drawingml/2006/main">
+              <a:graphicData uri="http://schemas.openxmlformats.org/drawingml/2006/picture">
+                <pic:pic xmlns:pic="http://schemas.openxmlformats.org/drawingml/2006/picture">
+                  <pic:nvPicPr>
+                    <pic:cNvPr id="0" name="Picture 4" descr="C:\Users\s0116339\AppData\Local\Microsoft\Windows\INetCache\Content.Word\Random_forest_diagram_complete.png"/>
+                    <pic:cNvPicPr>
+                      <a:picLocks noChangeAspect="1" noChangeArrowheads="1"/>
+                    </pic:cNvPicPr>
+                  </pic:nvPicPr>
+                  <pic:blipFill>
+                    <a:blip r:embed="rId24">
+                      <a:extLst>
+                        <a:ext uri="{28A0092B-C50C-407E-A947-70E740481C1C}">
+                          <a14:useLocalDpi xmlns:a14="http://schemas.microsoft.com/office/drawing/2010/main" val="0"/>
+                        </a:ext>
+                      </a:extLst>
+                    </a:blip>
+                    <a:srcRect/>
+                    <a:stretch>
+                      <a:fillRect/>
+                    </a:stretch>
+                  </pic:blipFill>
+                  <pic:spPr bwMode="auto">
+                    <a:xfrm>
+                      <a:off x="0" y="0"/>
+                      <a:ext cx="2635127" cy="1976220"/>
+                    </a:xfrm>
+                    <a:prstGeom prst="rect">
+                      <a:avLst/>
+                    </a:prstGeom>
+                    <a:noFill/>
+                    <a:ln w="3175">
+                      <a:solidFill>
+                        <a:schemeClr val="accent3"/>
+                      </a:solidFill>
+                    </a:ln>
+                  </pic:spPr>
+                </pic:pic>
+              </a:graphicData>
+            </a:graphic>
+          </wp:inline>
+        </w:drawing>
+      </w:r>
+    </w:p>
+    <w:p>
+      <w:pPr>
+        <w:pStyle w:val="Caption"/>
+      </w:pPr>
+      <w:r>
+        <w:t xml:space="preserve">Figura </w:t>
+      </w:r>
+      <w:r>
+        <w:fldChar w:fldCharType="begin"/>
+      </w:r>
+      <w:r>
+        <w:instrText xml:space="preserve"> SEQ Figura \* ARABIC </w:instrText>
+      </w:r>
+      <w:r>
+        <w:fldChar w:fldCharType="separate"/>
+      </w:r>
+      <w:r>
+        <w:rPr>
+          <w:noProof/>
+        </w:rPr>
+        <w:t>16</w:t>
+      </w:r>
+      <w:r>
+        <w:fldChar w:fldCharType="end"/>
+      </w:r>
+      <w:r>
+        <w:t>. Visualización gráfica de Random Forests</w:t>
+      </w:r>
+    </w:p>
+    <w:p/>
+    <w:p>
+      <w:r>
+        <w:t>En este caso, no ha sido necesario realizar un normalizado ni un escalado</w:t>
+      </w:r>
+      <w:r>
+        <w:t xml:space="preserve"> para</w:t>
+      </w:r>
+      <w:r>
+        <w:t xml:space="preserve"> que los datos del dataset tengan un rango similar</w:t>
+      </w:r>
+      <w:r>
+        <w:t xml:space="preserve">, ya que éstos métodos no lo requieren. Aplicar </w:t>
+      </w:r>
+      <w:r>
+        <w:t>estas técnicas</w:t>
+      </w:r>
+      <w:r>
+        <w:t xml:space="preserve"> en Árboles Aleatorios no aportarían ningún tipo de beneficio.</w:t>
+      </w:r>
+    </w:p>
+    <w:p>
+      <w:pPr>
+        <w:rPr>
+          <w:rFonts w:cs="Times New Roman"/>
+          <w:szCs w:val="24"/>
+        </w:rPr>
+      </w:pPr>
+      <w:r>
+        <w:t xml:space="preserve">En scikit-learn, un Random Forest Classifier se puede crear con </w:t>
+      </w:r>
+      <w:r>
+        <w:rPr>
+          <w:rStyle w:val="Strong"/>
+        </w:rPr>
+        <w:t>RandomForestClassifier()</w:t>
+      </w:r>
+      <w:r>
+        <w:rPr>
+          <w:rFonts w:cs="Times New Roman"/>
+          <w:szCs w:val="24"/>
+        </w:rPr>
+        <w:t xml:space="preserve">, y se han utilizado los parámetros </w:t>
+      </w:r>
+      <w:r>
+        <w:rPr>
+          <w:rStyle w:val="Strong"/>
+        </w:rPr>
+        <w:t>class_weight</w:t>
+      </w:r>
+      <w:r>
+        <w:t xml:space="preserve">, </w:t>
+      </w:r>
+      <w:r>
+        <w:rPr>
+          <w:rStyle w:val="Strong"/>
+        </w:rPr>
+        <w:t>bootstrap</w:t>
+      </w:r>
+      <w:r>
+        <w:t xml:space="preserve">, </w:t>
+      </w:r>
+      <w:r>
+        <w:rPr>
+          <w:rFonts w:ascii="Cascadia Mono" w:hAnsi="Cascadia Mono" w:cstheme="majorHAnsi"/>
+          <w:sz w:val="20"/>
+          <w:szCs w:val="20"/>
+        </w:rPr>
+        <w:t>n_</w:t>
+      </w:r>
+      <w:r>
+        <w:rPr>
+          <w:rStyle w:val="Strong"/>
+        </w:rPr>
+        <w:t>estimators</w:t>
+      </w:r>
+      <w:r>
+        <w:rPr>
+          <w:rFonts w:cs="Times New Roman"/>
+          <w:szCs w:val="24"/>
+        </w:rPr>
+        <w:t xml:space="preserve"> y</w:t>
+      </w:r>
+      <w:r>
+        <w:rPr>
+          <w:rFonts w:cs="Times New Roman"/>
+          <w:szCs w:val="24"/>
+        </w:rPr>
+        <w:t xml:space="preserve"> </w:t>
+      </w:r>
+      <w:r>
+        <w:rPr>
+          <w:rStyle w:val="Strong"/>
+        </w:rPr>
+        <w:t>max_samples</w:t>
+      </w:r>
+      <w:r>
+        <w:rPr>
+          <w:rFonts w:cs="Times New Roman"/>
+          <w:szCs w:val="24"/>
+        </w:rPr>
+        <w:t>. Las reflexiones realizadas sobre cada parámetro se describirán a continuación:</w:t>
+      </w:r>
+    </w:p>
+    <w:p>
+      <w:pPr>
+        <w:pStyle w:val="ListParagraph"/>
+        <w:numPr>
+          <w:ilvl w:val="0"/>
+          <w:numId w:val="2"/>
+        </w:numPr>
+        <w:ind w:right="571"/>
+        <w:rPr>
+          <w:rFonts w:ascii="Cascadia Mono" w:hAnsi="Cascadia Mono"/>
+          <w:bCs/>
+          <w:sz w:val="20"/>
+        </w:rPr>
+      </w:pPr>
+      <w:r>
+        <w:rPr>
+          <w:rStyle w:val="Strong"/>
+        </w:rPr>
+        <w:t>class_weight</w:t>
+      </w:r>
+      <w:r>
+        <w:t>:</w:t>
+      </w:r>
+      <w:r>
+        <w:t xml:space="preserve"> Indica los pesos de </w:t>
+      </w:r>
+      <w:r>
+        <w:t>cada clase</w:t>
+      </w:r>
+      <w:r>
+        <w:t xml:space="preserve"> de la variable a predecir (en este caso, RBQ).</w:t>
+      </w:r>
+      <w:r>
+        <w:t xml:space="preserve"> Por defecto todas las clases tienen peso 1.</w:t>
+      </w:r>
+      <w:r>
+        <w:t xml:space="preserve"> Se ha utilizado </w:t>
+      </w:r>
+      <w:r>
+        <w:rPr>
+          <w:rStyle w:val="Strong"/>
+        </w:rPr>
+        <w:t>balanced</w:t>
+      </w:r>
+      <w:r>
+        <w:t>, de tal forma que el peso de una clase es inversamente proporcional a la frecuencia de dicha clase.</w:t>
+      </w:r>
+      <w:r>
+        <w:t xml:space="preserve"> De esta manera, se consigue compensar el desbalanceo del “SI” sobre el “NO” predominante en</w:t>
+      </w:r>
+      <w:r>
+        <w:t xml:space="preserve"> este modelo.</w:t>
+      </w:r>
+    </w:p>
+    <w:p>
+      <w:pPr>
+        <w:pStyle w:val="ListParagraph"/>
+        <w:rPr>
+          <w:rStyle w:val="Strong"/>
+        </w:rPr>
+      </w:pPr>
+    </w:p>
+    <w:p>
+      <w:pPr>
+        <w:pStyle w:val="ListParagraph"/>
+        <w:numPr>
+          <w:ilvl w:val="0"/>
+          <w:numId w:val="2"/>
+        </w:numPr>
+        <w:ind w:right="571"/>
+      </w:pPr>
+      <w:r>
+        <w:rPr>
+          <w:rStyle w:val="Strong"/>
+        </w:rPr>
+        <w:lastRenderedPageBreak/>
+        <w:t>bootstrap</w:t>
+      </w:r>
+      <w:r>
+        <w:t xml:space="preserve">: </w:t>
+      </w:r>
+      <w:r>
+        <w:t xml:space="preserve">Establecido a </w:t>
+      </w:r>
+      <w:r>
+        <w:rPr>
+          <w:rStyle w:val="Strong"/>
+        </w:rPr>
+        <w:t>true</w:t>
+      </w:r>
+      <w:r>
+        <w:t>.</w:t>
+      </w:r>
+      <w:r>
+        <w:rPr>
+          <w:rStyle w:val="Strong"/>
+        </w:rPr>
+        <w:t xml:space="preserve"> </w:t>
+      </w:r>
+      <w:r>
+        <w:t>Este parámetro</w:t>
+      </w:r>
+      <w:r>
+        <w:t xml:space="preserve"> indica al clasificador que tiene que utilizar subconjuntos del dataset. El tamaño de cada subconjunto es indicado por </w:t>
+      </w:r>
+      <w:r>
+        <w:rPr>
+          <w:rStyle w:val="Strong"/>
+        </w:rPr>
+        <w:t>max_samples</w:t>
+      </w:r>
+      <w:r>
+        <w:t>.</w:t>
+      </w:r>
+    </w:p>
+    <w:p>
+      <w:pPr>
+        <w:pStyle w:val="ListParagraph"/>
+      </w:pPr>
+    </w:p>
+    <w:p>
+      <w:pPr>
+        <w:pStyle w:val="ListParagraph"/>
+        <w:numPr>
+          <w:ilvl w:val="0"/>
+          <w:numId w:val="2"/>
+        </w:numPr>
+        <w:ind w:right="571"/>
+      </w:pPr>
+      <w:r>
+        <w:rPr>
+          <w:rStyle w:val="Strong"/>
+        </w:rPr>
+        <w:t>max_samples</w:t>
+      </w:r>
+      <w:r>
+        <w:t xml:space="preserve">. Indica el número de entradas máximo de cada Árbol de Decisión del </w:t>
+      </w:r>
+      <w:r>
+        <w:rPr>
+          <w:i/>
+        </w:rPr>
+        <w:t>Random Forest</w:t>
+      </w:r>
+      <w:r>
+        <w:t>. Para seleccionar este valor, se ha iterado sobre un rango entre 100 y 122 (teniendo el 60% de datos para entrenar tenemos, como máximo, 122 entradas).</w:t>
+      </w:r>
+      <w:r>
+        <w:t xml:space="preserve"> </w:t>
+      </w:r>
+      <w:r>
+        <w:t xml:space="preserve">El rango establecido podría haber sido mayor. Sin embargo, utilizar tan pocas entradas para cada árbol podría perjudicar el entrenamiento de cada árbol. </w:t>
+      </w:r>
+    </w:p>
+    <w:p>
+      <w:pPr>
+        <w:pStyle w:val="ListParagraph"/>
+        <w:ind w:right="571"/>
+      </w:pPr>
+      <w:r>
+        <w:t>Se ha ejecutado la función siguiente para encontrar este valor:</w:t>
+      </w:r>
+    </w:p>
+    <w:p>
+      <w:pPr>
+        <w:pStyle w:val="ListParagraph"/>
+      </w:pPr>
+    </w:p>
+    <w:p>
+      <w:pPr>
+        <w:pStyle w:val="ListParagraph"/>
+        <w:keepNext/>
+        <w:ind w:right="571"/>
+        <w:jc w:val="center"/>
+      </w:pPr>
+      <w:r>
+        <w:drawing>
+          <wp:inline distT="0" distB="0" distL="0" distR="0" wp14:anchorId="3638E0EA" wp14:editId="60C6F71D">
+            <wp:extent cx="5943600" cy="2387600"/>
+            <wp:effectExtent l="0" t="0" r="0" b="0"/>
+            <wp:docPr id="22" name="Picture 22"/>
+            <wp:cNvGraphicFramePr>
+              <a:graphicFrameLocks xmlns:a="http://schemas.openxmlformats.org/drawingml/2006/main" noChangeAspect="1"/>
+            </wp:cNvGraphicFramePr>
+            <a:graphic xmlns:a="http://schemas.openxmlformats.org/drawingml/2006/main">
+              <a:graphicData uri="http://schemas.openxmlformats.org/drawingml/2006/picture">
+                <pic:pic xmlns:pic="http://schemas.openxmlformats.org/drawingml/2006/picture">
+                  <pic:nvPicPr>
+                    <pic:cNvPr id="1" name=""/>
+                    <pic:cNvPicPr/>
+                  </pic:nvPicPr>
+                  <pic:blipFill>
+                    <a:blip r:embed="rId25"/>
+                    <a:stretch>
+                      <a:fillRect/>
+                    </a:stretch>
+                  </pic:blipFill>
+                  <pic:spPr>
+                    <a:xfrm>
+                      <a:off x="0" y="0"/>
+                      <a:ext cx="5943600" cy="2387600"/>
+                    </a:xfrm>
+                    <a:prstGeom prst="rect">
+                      <a:avLst/>
+                    </a:prstGeom>
+                  </pic:spPr>
+                </pic:pic>
+              </a:graphicData>
+            </a:graphic>
+          </wp:inline>
+        </w:drawing>
+      </w:r>
+    </w:p>
+    <w:p>
+      <w:pPr>
+        <w:pStyle w:val="Caption"/>
+      </w:pPr>
+      <w:r>
+        <w:t xml:space="preserve">Figura </w:t>
+      </w:r>
+      <w:r>
+        <w:fldChar w:fldCharType="begin"/>
+      </w:r>
+      <w:r>
+        <w:instrText xml:space="preserve"> SEQ Figura \* ARABIC </w:instrText>
+      </w:r>
+      <w:r>
+        <w:fldChar w:fldCharType="separate"/>
+      </w:r>
+      <w:r>
+        <w:rPr>
+          <w:noProof/>
+        </w:rPr>
+        <w:t>17</w:t>
+      </w:r>
+      <w:r>
+        <w:fldChar w:fldCharType="end"/>
+      </w:r>
+      <w:r>
+        <w:t>. Función para encontrar el mejor valor de max_samples</w:t>
+      </w:r>
+    </w:p>
+    <w:p>
+      <w:r>
+        <w:tab/>
+      </w:r>
+    </w:p>
+    <w:p>
+      <w:r>
+        <w:tab/>
+        <w:t>Los resultados se muestran a continuación:</w:t>
+      </w:r>
+    </w:p>
+    <w:p>
+      <w:pPr>
+        <w:jc w:val="center"/>
+      </w:pPr>
+      <w:r>
+        <w:lastRenderedPageBreak/>
+        <w:drawing>
+          <wp:inline distT="0" distB="0" distL="0" distR="0" wp14:anchorId="693FEC7A" wp14:editId="7D535722">
+            <wp:extent cx="4029637" cy="2534004"/>
+            <wp:effectExtent l="0" t="0" r="0" b="0"/>
+            <wp:docPr id="23" name="Picture 23"/>
+            <wp:cNvGraphicFramePr>
+              <a:graphicFrameLocks xmlns:a="http://schemas.openxmlformats.org/drawingml/2006/main" noChangeAspect="1"/>
+            </wp:cNvGraphicFramePr>
+            <a:graphic xmlns:a="http://schemas.openxmlformats.org/drawingml/2006/main">
+              <a:graphicData uri="http://schemas.openxmlformats.org/drawingml/2006/picture">
+                <pic:pic xmlns:pic="http://schemas.openxmlformats.org/drawingml/2006/picture">
+                  <pic:nvPicPr>
+                    <pic:cNvPr id="1" name=""/>
+                    <pic:cNvPicPr/>
+                  </pic:nvPicPr>
+                  <pic:blipFill>
+                    <a:blip r:embed="rId26"/>
+                    <a:stretch>
+                      <a:fillRect/>
+                    </a:stretch>
+                  </pic:blipFill>
+                  <pic:spPr>
+                    <a:xfrm>
+                      <a:off x="0" y="0"/>
+                      <a:ext cx="4029637" cy="2534004"/>
+                    </a:xfrm>
+                    <a:prstGeom prst="rect">
+                      <a:avLst/>
+                    </a:prstGeom>
+                  </pic:spPr>
+                </pic:pic>
+              </a:graphicData>
+            </a:graphic>
+          </wp:inline>
+        </w:drawing>
+      </w:r>
+    </w:p>
+    <w:p>
+      <w:pPr>
+        <w:ind w:left="709" w:right="571"/>
+      </w:pPr>
+      <w:r>
+        <w:tab/>
+        <w:t>Se puede obs</w:t>
+      </w:r>
+      <w:r>
+        <w:t xml:space="preserve">ervar que cualquier valor ofrece un </w:t>
+      </w:r>
+      <w:r>
+        <w:rPr>
+          <w:i/>
+        </w:rPr>
+        <w:t>accuracy</w:t>
+      </w:r>
+      <w:r>
+        <w:t xml:space="preserve"> de aproximadamente 0,92. Cualquier valor de </w:t>
+      </w:r>
+      <w:r>
+        <w:rPr>
+          <w:rStyle w:val="Strong"/>
+        </w:rPr>
+        <w:t>max_sample</w:t>
+      </w:r>
+      <w:r>
+        <w:t xml:space="preserve"> puede servir. Se ha utilizado, en este caso, utilizar 100 valores para cada Árbol.</w:t>
+      </w:r>
+    </w:p>
+    <w:p>
+      <w:pPr>
+        <w:ind w:left="709" w:right="571"/>
+        <w:rPr>
+          <w:rStyle w:val="Strong"/>
+          <w:rFonts w:ascii="Times New Roman" w:hAnsi="Times New Roman"/>
+          <w:bCs w:val="0"/>
+          <w:sz w:val="24"/>
+        </w:rPr>
+      </w:pPr>
+    </w:p>
+    <w:p>
+      <w:pPr>
+        <w:pStyle w:val="ListParagraph"/>
+        <w:numPr>
+          <w:ilvl w:val="0"/>
+          <w:numId w:val="2"/>
+        </w:numPr>
+        <w:ind w:right="571"/>
+      </w:pPr>
+      <w:r>
+        <w:rPr>
+          <w:rStyle w:val="Strong"/>
+        </w:rPr>
+        <w:t>n_estimators</w:t>
+      </w:r>
+      <w:r>
+        <w:t xml:space="preserve">: </w:t>
+      </w:r>
+      <w:r>
+        <w:t>Este parámetro indica el número de árboles de decisión que contendrá el bosque aleatorio.</w:t>
+      </w:r>
+      <w:r>
+        <w:t xml:space="preserve"> Para seleccionar este valor, se han realizado entrenamientos en varias </w:t>
+      </w:r>
+      <w:r>
+        <w:t>iteraciones</w:t>
+      </w:r>
+      <w:r>
+        <w:t xml:space="preserve"> y se ha dibujado un gráfico con los resultados.</w:t>
+      </w:r>
+      <w:r>
+        <w:t xml:space="preserve"> </w:t>
+      </w:r>
+      <w:r>
+        <w:t>El número de estimadores mínimo es 2, ya que un Bosque debe de tener más de un Árbol</w:t>
+      </w:r>
+      <w:r>
+        <w:t xml:space="preserve">. En cuanto al número máximo, la teoría recomienda utilizar la mayor cantidad posible. </w:t>
+      </w:r>
+      <w:r>
+        <w:t xml:space="preserve">Usar muchos estimadores hará que los entrenamientos tarden más. </w:t>
+      </w:r>
+      <w:r>
+        <w:t>En este caso se ha establecido el máximo a 100.</w:t>
+      </w:r>
+      <w:r>
+        <w:t xml:space="preserve"> La búsqueda de este valor se ha realizado utilizando la siguiente función:</w:t>
+      </w:r>
+    </w:p>
+    <w:p>
+      <w:pPr>
+        <w:keepNext/>
+        <w:ind w:right="571"/>
+        <w:jc w:val="center"/>
+      </w:pPr>
+      <w:r>
+        <w:lastRenderedPageBreak/>
+        <w:drawing>
+          <wp:inline distT="0" distB="0" distL="0" distR="0" wp14:anchorId="2CD2A5E2" wp14:editId="2F4BF8C9">
+            <wp:extent cx="4698724" cy="1906095"/>
+            <wp:effectExtent l="0" t="0" r="6985" b="0"/>
+            <wp:docPr id="20" name="Picture 20"/>
+            <wp:cNvGraphicFramePr>
+              <a:graphicFrameLocks xmlns:a="http://schemas.openxmlformats.org/drawingml/2006/main" noChangeAspect="1"/>
+            </wp:cNvGraphicFramePr>
+            <a:graphic xmlns:a="http://schemas.openxmlformats.org/drawingml/2006/main">
+              <a:graphicData uri="http://schemas.openxmlformats.org/drawingml/2006/picture">
+                <pic:pic xmlns:pic="http://schemas.openxmlformats.org/drawingml/2006/picture">
+                  <pic:nvPicPr>
+                    <pic:cNvPr id="1" name=""/>
+                    <pic:cNvPicPr/>
+                  </pic:nvPicPr>
+                  <pic:blipFill rotWithShape="1">
+                    <a:blip r:embed="rId27"/>
+                    <a:srcRect t="677" r="309"/>
+                    <a:stretch/>
+                  </pic:blipFill>
+                  <pic:spPr bwMode="auto">
+                    <a:xfrm>
+                      <a:off x="0" y="0"/>
+                      <a:ext cx="4884152" cy="1981316"/>
+                    </a:xfrm>
+                    <a:prstGeom prst="rect">
+                      <a:avLst/>
+                    </a:prstGeom>
+                    <a:ln>
+                      <a:noFill/>
+                    </a:ln>
+                    <a:extLst>
+                      <a:ext uri="{53640926-AAD7-44D8-BBD7-CCE9431645EC}">
+                        <a14:shadowObscured xmlns:a14="http://schemas.microsoft.com/office/drawing/2010/main"/>
+                      </a:ext>
+                    </a:extLst>
+                  </pic:spPr>
+                </pic:pic>
+              </a:graphicData>
+            </a:graphic>
+          </wp:inline>
+        </w:drawing>
+      </w:r>
+    </w:p>
+    <w:p>
+      <w:pPr>
+        <w:pStyle w:val="Caption"/>
+      </w:pPr>
+      <w:r>
+        <w:t xml:space="preserve">Figura </w:t>
+      </w:r>
+      <w:r>
+        <w:fldChar w:fldCharType="begin"/>
+      </w:r>
+      <w:r>
+        <w:instrText xml:space="preserve"> SEQ Figura \* ARABIC </w:instrText>
+      </w:r>
+      <w:r>
+        <w:fldChar w:fldCharType="separate"/>
+      </w:r>
+      <w:r>
+        <w:rPr>
+          <w:noProof/>
+        </w:rPr>
+        <w:t>18</w:t>
+      </w:r>
+      <w:r>
+        <w:fldChar w:fldCharType="end"/>
+      </w:r>
+      <w:r>
+        <w:t>. Función para encontrar el mejor valor de n_estimators</w:t>
+      </w:r>
+    </w:p>
+    <w:p/>
+    <w:p>
+      <w:r>
+        <w:tab/>
+        <w:t>Los resultados se muestran en la figura siguiente:</w:t>
+      </w:r>
+    </w:p>
+    <w:p>
+      <w:pPr>
+        <w:keepNext/>
+        <w:jc w:val="center"/>
+      </w:pPr>
+      <w:r>
+        <w:drawing>
+          <wp:inline distT="0" distB="0" distL="0" distR="0" wp14:anchorId="19217E95" wp14:editId="53941EDA">
+            <wp:extent cx="2623930" cy="1757841"/>
+            <wp:effectExtent l="0" t="0" r="5080" b="0"/>
+            <wp:docPr id="21" name="Picture 21"/>
+            <wp:cNvGraphicFramePr>
+              <a:graphicFrameLocks xmlns:a="http://schemas.openxmlformats.org/drawingml/2006/main" noChangeAspect="1"/>
+            </wp:cNvGraphicFramePr>
+            <a:graphic xmlns:a="http://schemas.openxmlformats.org/drawingml/2006/main">
+              <a:graphicData uri="http://schemas.openxmlformats.org/drawingml/2006/picture">
+                <pic:pic xmlns:pic="http://schemas.openxmlformats.org/drawingml/2006/picture">
+                  <pic:nvPicPr>
+                    <pic:cNvPr id="1" name=""/>
+                    <pic:cNvPicPr/>
+                  </pic:nvPicPr>
+                  <pic:blipFill>
+                    <a:blip r:embed="rId28"/>
+                    <a:stretch>
+                      <a:fillRect/>
+                    </a:stretch>
+                  </pic:blipFill>
+                  <pic:spPr>
+                    <a:xfrm>
+                      <a:off x="0" y="0"/>
+                      <a:ext cx="2646833" cy="1773184"/>
+                    </a:xfrm>
+                    <a:prstGeom prst="rect">
+                      <a:avLst/>
+                    </a:prstGeom>
+                  </pic:spPr>
+                </pic:pic>
+              </a:graphicData>
+            </a:graphic>
+          </wp:inline>
+        </w:drawing>
+      </w:r>
+    </w:p>
+    <w:p>
+      <w:pPr>
+        <w:pStyle w:val="Caption"/>
+      </w:pPr>
+      <w:r>
+        <w:t xml:space="preserve">Figura </w:t>
+      </w:r>
+      <w:r>
+        <w:fldChar w:fldCharType="begin"/>
+      </w:r>
+      <w:r>
+        <w:instrText xml:space="preserve"> SEQ Figura \* ARABIC </w:instrText>
+      </w:r>
+      <w:r>
+        <w:fldChar w:fldCharType="separate"/>
+      </w:r>
+      <w:r>
+        <w:rPr>
+          <w:noProof/>
+        </w:rPr>
+        <w:t>19</w:t>
+      </w:r>
+      <w:r>
+        <w:fldChar w:fldCharType="end"/>
+      </w:r>
+      <w:r>
+        <w:t>. Accuracy para cada valor de n_estimators</w:t>
+      </w:r>
+    </w:p>
+    <w:p/>
+    <w:p>
+      <w:pPr>
+        <w:ind w:left="709" w:right="571"/>
+      </w:pPr>
+      <w:r>
+        <w:tab/>
+        <w:t xml:space="preserve">Se puede observar que la precisión es aproximadamente 0,9 para cualquier valor </w:t>
+      </w:r>
+      <w:r>
+        <w:rPr>
+          <w:rStyle w:val="Strong"/>
+        </w:rPr>
+        <w:t>n_estimators</w:t>
+      </w:r>
+      <w:r>
+        <w:t>, por lo que todos los valores actuarán de manera similar. Existen alguno</w:t>
+      </w:r>
+      <w:r>
+        <w:t>s picos;</w:t>
+      </w:r>
+      <w:r>
+        <w:t xml:space="preserve"> sin </w:t>
+      </w:r>
+      <w:r>
+        <w:t>embargo, eso no será siempre así en todas las ejecuciones de la función mencionada anteriormente.</w:t>
+      </w:r>
+    </w:p>
+    <w:p>
+      <w:pPr>
+        <w:ind w:left="709" w:right="571"/>
+      </w:pPr>
+    </w:p>
+    <w:p>
+      <w:r>
+        <w:t>Una vez seleccionados los parámetros, se procede a entrenar y evaluar el modelo con los parámetros seleccionados.</w:t>
+      </w:r>
+      <w:r>
+        <w:t xml:space="preserve"> En la celda siguiente se muestra el entrenamiento y la generación de los resultados de la evaluación (que no siempre serán iguales).</w:t>
+      </w:r>
+    </w:p>
+    <w:p>
+      <w:pPr>
+        <w:keepNext/>
+      </w:pPr>
+      <w:r>
+        <w:lastRenderedPageBreak/>
+        <w:drawing>
+          <wp:inline distT="0" distB="0" distL="0" distR="0" wp14:anchorId="55EAA92E" wp14:editId="065FD7BD">
+            <wp:extent cx="5943600" cy="1868170"/>
+            <wp:effectExtent l="0" t="0" r="0" b="0"/>
+            <wp:docPr id="24" name="Picture 24"/>
+            <wp:cNvGraphicFramePr>
+              <a:graphicFrameLocks xmlns:a="http://schemas.openxmlformats.org/drawingml/2006/main" noChangeAspect="1"/>
+            </wp:cNvGraphicFramePr>
+            <a:graphic xmlns:a="http://schemas.openxmlformats.org/drawingml/2006/main">
+              <a:graphicData uri="http://schemas.openxmlformats.org/drawingml/2006/picture">
+                <pic:pic xmlns:pic="http://schemas.openxmlformats.org/drawingml/2006/picture">
+                  <pic:nvPicPr>
+                    <pic:cNvPr id="1" name=""/>
+                    <pic:cNvPicPr/>
+                  </pic:nvPicPr>
+                  <pic:blipFill>
+                    <a:blip r:embed="rId29"/>
+                    <a:stretch>
+                      <a:fillRect/>
+                    </a:stretch>
+                  </pic:blipFill>
+                  <pic:spPr>
+                    <a:xfrm>
+                      <a:off x="0" y="0"/>
+                      <a:ext cx="5943600" cy="1868170"/>
+                    </a:xfrm>
+                    <a:prstGeom prst="rect">
+                      <a:avLst/>
+                    </a:prstGeom>
+                  </pic:spPr>
+                </pic:pic>
+              </a:graphicData>
+            </a:graphic>
+          </wp:inline>
+        </w:drawing>
+      </w:r>
+    </w:p>
+    <w:p>
+      <w:pPr>
+        <w:pStyle w:val="Caption"/>
+      </w:pPr>
+      <w:r>
+        <w:t xml:space="preserve">Figura </w:t>
+      </w:r>
+      <w:r>
+        <w:fldChar w:fldCharType="begin"/>
+      </w:r>
+      <w:r>
+        <w:instrText xml:space="preserve"> SEQ Figura \* ARABIC </w:instrText>
+      </w:r>
+      <w:r>
+        <w:fldChar w:fldCharType="separate"/>
+      </w:r>
+      <w:r>
+        <w:rPr>
+          <w:noProof/>
+        </w:rPr>
+        <w:t>20</w:t>
+      </w:r>
+      <w:r>
+        <w:fldChar w:fldCharType="end"/>
+      </w:r>
+      <w:r>
+        <w:t>. Celda con el entrenamiento y generación de los resultados del entrenamiento</w:t>
+      </w:r>
+    </w:p>
+    <w:p/>
+    <w:p>
+      <w:r>
+        <w:t xml:space="preserve">Los resultados </w:t>
+      </w:r>
+      <w:r>
+        <w:t xml:space="preserve">del entrenamiento </w:t>
+      </w:r>
+      <w:r>
+        <w:t>se describen en el informe y en la matriz de confusión que se muestra</w:t>
+      </w:r>
+      <w:r>
+        <w:t>n</w:t>
+      </w:r>
+      <w:r>
+        <w:t xml:space="preserve"> a continuación.</w:t>
+      </w:r>
+    </w:p>
+    <w:p>
+      <w:pPr>
+        <w:keepNext/>
+        <w:jc w:val="center"/>
+      </w:pPr>
+      <w:r>
+        <w:drawing>
+          <wp:inline distT="0" distB="0" distL="0" distR="0" wp14:anchorId="7788325B" wp14:editId="1A0C34E7">
+            <wp:extent cx="3617843" cy="3321720"/>
+            <wp:effectExtent l="0" t="0" r="1905" b="0"/>
+            <wp:docPr id="25" name="Picture 25"/>
+            <wp:cNvGraphicFramePr>
+              <a:graphicFrameLocks xmlns:a="http://schemas.openxmlformats.org/drawingml/2006/main" noChangeAspect="1"/>
+            </wp:cNvGraphicFramePr>
+            <a:graphic xmlns:a="http://schemas.openxmlformats.org/drawingml/2006/main">
+              <a:graphicData uri="http://schemas.openxmlformats.org/drawingml/2006/picture">
+                <pic:pic xmlns:pic="http://schemas.openxmlformats.org/drawingml/2006/picture">
+                  <pic:nvPicPr>
+                    <pic:cNvPr id="1" name=""/>
+                    <pic:cNvPicPr/>
+                  </pic:nvPicPr>
+                  <pic:blipFill rotWithShape="1">
+                    <a:blip r:embed="rId30"/>
+                    <a:srcRect t="1259"/>
+                    <a:stretch/>
+                  </pic:blipFill>
+                  <pic:spPr bwMode="auto">
+                    <a:xfrm>
+                      <a:off x="0" y="0"/>
+                      <a:ext cx="3636042" cy="3338430"/>
+                    </a:xfrm>
+                    <a:prstGeom prst="rect">
+                      <a:avLst/>
+                    </a:prstGeom>
+                    <a:ln>
+                      <a:noFill/>
+                    </a:ln>
+                    <a:extLst>
+                      <a:ext uri="{53640926-AAD7-44D8-BBD7-CCE9431645EC}">
+                        <a14:shadowObscured xmlns:a14="http://schemas.microsoft.com/office/drawing/2010/main"/>
+                      </a:ext>
+                    </a:extLst>
+                  </pic:spPr>
+                </pic:pic>
+              </a:graphicData>
+            </a:graphic>
+          </wp:inline>
+        </w:drawing>
+      </w:r>
+    </w:p>
+    <w:p>
+      <w:pPr>
+        <w:pStyle w:val="Caption"/>
+      </w:pPr>
+      <w:r>
+        <w:t xml:space="preserve">Figura </w:t>
+      </w:r>
+      <w:r>
+        <w:fldChar w:fldCharType="begin"/>
+      </w:r>
+      <w:r>
+        <w:instrText xml:space="preserve"> SEQ Figura \* ARABIC </w:instrText>
+      </w:r>
+      <w:r>
+        <w:fldChar w:fldCharType="separate"/>
+      </w:r>
+      <w:r>
+        <w:rPr>
+          <w:noProof/>
+        </w:rPr>
+        <w:t>21</w:t>
+      </w:r>
+      <w:r>
+        <w:fldChar w:fldCharType="end"/>
+      </w:r>
+      <w:r>
+        <w:t>. Resultados del entrenamiento</w:t>
+      </w:r>
+    </w:p>
+    <w:p/>
+    <w:p>
+      <w:r>
+        <w:t>Se obtiene</w:t>
+      </w:r>
+      <w:r>
+        <w:t xml:space="preserve"> un </w:t>
+      </w:r>
+      <w:r>
+        <w:rPr>
+          <w:i/>
+        </w:rPr>
+        <w:t xml:space="preserve">score </w:t>
+      </w:r>
+      <w:r>
+        <w:t xml:space="preserve">de 0,96. Este resultado puede parecer bueno. Sin embargo, </w:t>
+      </w:r>
+      <w:r>
+        <w:t xml:space="preserve">hay </w:t>
+      </w:r>
+      <w:r>
+        <w:t xml:space="preserve">que tener en cuenta otros valores, como </w:t>
+      </w:r>
+      <w:r>
+        <w:rPr>
+          <w:i/>
+        </w:rPr>
+        <w:t>precision</w:t>
+      </w:r>
+      <w:r>
+        <w:t xml:space="preserve"> y </w:t>
+      </w:r>
+      <w:r>
+        <w:rPr>
+          <w:i/>
+        </w:rPr>
+        <w:t>recall</w:t>
+      </w:r>
+      <w:r>
+        <w:t>.</w:t>
+      </w:r>
+    </w:p>
+    <w:p>
+      <w:r>
+        <w:lastRenderedPageBreak/>
+        <w:t>Se puede comprobar que el modelo es capaz de predecir correctamente la mayoría los casos de “NO”, pero el predictor es muy malo prediciendo los casos de “SI”</w:t>
+      </w:r>
+      <w:r>
+        <w:t xml:space="preserve"> (solo ha acertado 1 caso de 4)</w:t>
+      </w:r>
+      <w:r>
+        <w:t>.</w:t>
+      </w:r>
+      <w:r>
+        <w:t xml:space="preserve"> Cabe destacar que los casos de “SI”</w:t>
+      </w:r>
+      <w:r>
+        <w:t xml:space="preserve"> son muy escasos</w:t>
+      </w:r>
+      <w:r>
+        <w:t>, por lo que se necesitan más datos para tener un predictor mejor.</w:t>
+      </w:r>
+    </w:p>
+    <w:p/>
+    <w:p>
+      <w:r>
+        <w:t xml:space="preserve">Con este primer estimador se ha visto el gran problema que surge al tener tan pocos datos </w:t>
+      </w:r>
+      <w:r>
+        <w:t>y al tener una variable a predecir muy desbalanceada.</w:t>
+      </w:r>
+      <w:r>
+        <w:t xml:space="preserve"> Los modelos que se generan están muy sesgados y</w:t>
+      </w:r>
+      <w:r>
+        <w:t xml:space="preserve"> evaluar la efectividad de un predictor es muy complicado.</w:t>
+      </w:r>
+      <w:r>
+        <w:t xml:space="preserve"> </w:t>
+      </w:r>
+    </w:p>
+    <w:p>
+      <w:r>
+        <w:t>Con este dataset, los modelos que se generan tienden a predecir “NO” y en un caso real, es muy probable que los predictores</w:t>
+      </w:r>
+      <w:r>
+        <w:t xml:space="preserve"> den varios falsos negativos. Este fenómeno se podrá observar también en los estimadores que se mencionarán más adelante.</w:t>
+      </w:r>
+    </w:p>
+    <w:p>
+      <w:pPr>
+        <w:rPr>
+          <w:color w:val="FF0000"/>
+        </w:rPr>
+      </w:pPr>
+      <w:r>
+        <w:rPr>
+          <w:color w:val="FF0000"/>
+        </w:rPr>
+        <w:t>// TODO curvas ROC y AUC</w:t>
+      </w:r>
+      <w:r>
+        <w:rPr>
+          <w:color w:val="FF0000"/>
+        </w:rPr>
+        <w:t xml:space="preserve"> </w:t>
+      </w:r>
+    </w:p>
+    <w:p>
+      <w:pPr>
+        <w:rPr>
+          <w:color w:val="FF0000"/>
+        </w:rPr>
+      </w:pPr>
       <w:bookmarkStart w:id="0" w:name="_GoBack"/>
       <w:bookmarkEnd w:id="0"/>
-      <w:r>
-        <w:t xml:space="preserve"> escasos) casos de cáncer de próstata</w:t>
-      </w:r>
-      <w:r>
-        <w:t xml:space="preserve"> en seguimiento durante más de 10 años</w:t>
-      </w:r>
-      <w:r>
-        <w:t>.</w:t>
-      </w:r>
-    </w:p>
-    <w:p>
-      <w:pPr>
-        <w:ind w:left="720" w:right="571"/>
-      </w:pPr>
-      <w:r>
-        <w:t>Además</w:t>
-      </w:r>
-      <w:r>
-        <w:t xml:space="preserve">, </w:t>
-      </w:r>
-      <w:r>
-        <w:t xml:space="preserve">a través de estos histogramas </w:t>
-      </w:r>
-      <w:r>
-        <w:t>sabemos de antemano que nuestro</w:t>
-      </w:r>
-      <w:r>
-        <w:t>s</w:t>
-      </w:r>
-      <w:r>
-        <w:t xml:space="preserve"> modelo</w:t>
-      </w:r>
-      <w:r>
-        <w:t>s</w:t>
-      </w:r>
-      <w:r>
-        <w:t xml:space="preserve"> estará</w:t>
-      </w:r>
-      <w:r>
-        <w:t>n</w:t>
-      </w:r>
-      <w:r>
-        <w:t xml:space="preserve"> muy sesgado</w:t>
-      </w:r>
-      <w:r>
-        <w:t>s</w:t>
-      </w:r>
-      <w:r>
-        <w:t xml:space="preserve"> y que en la mayoría de las predicciones el resultado será “NO”. Existe una probabilidad muy alta de que existan muchos falsos negativos de casos con recidiva bioquímica.</w:t>
-      </w:r>
-    </w:p>
-    <w:p>
-      <w:pPr>
-        <w:ind w:left="720" w:right="571"/>
-      </w:pPr>
-      <w:r>
-        <w:t xml:space="preserve">En el apartado siguiente se mostrarán los pasos </w:t>
-      </w:r>
-      <w:r>
-        <w:t>utilizados para poder obtener</w:t>
-      </w:r>
-      <w:r>
-        <w:t xml:space="preserve"> modelo</w:t>
-      </w:r>
-      <w:r>
-        <w:t>s</w:t>
-      </w:r>
-      <w:r>
-        <w:t xml:space="preserve"> </w:t>
-      </w:r>
-      <w:r>
-        <w:t xml:space="preserve">de predicción </w:t>
-      </w:r>
-      <w:r>
-        <w:t xml:space="preserve">con la mayor </w:t>
-      </w:r>
-      <w:r>
-        <w:t>efectividad</w:t>
-      </w:r>
-      <w:r>
-        <w:t xml:space="preserve"> </w:t>
-      </w:r>
-      <w:r>
-        <w:t xml:space="preserve">y certeza </w:t>
-      </w:r>
-      <w:r>
-        <w:t>posible</w:t>
-      </w:r>
-      <w:r>
-        <w:t>.</w:t>
-      </w:r>
-    </w:p>
-    <w:p>
-      <w:pPr>
-        <w:ind w:left="720"/>
-      </w:pPr>
     </w:p>
     <w:p>
       <w:pPr>
         <w:pStyle w:val="Heading2"/>
       </w:pPr>
       <w:r>
-        <w:t>Generación de los modelos de predicción</w:t>
-      </w:r>
-    </w:p>
-    <w:p>
-      <w:r>
-        <w:t>// TODO</w:t>
-      </w:r>
-    </w:p>
+        <w:t xml:space="preserve">k </w:t>
+      </w:r>
+      <w:r>
+        <w:t>Nearest Neigbours</w:t>
+      </w:r>
+      <w:r>
+        <w:t xml:space="preserve"> (kNN)</w:t>
+      </w:r>
+    </w:p>
+    <w:p>
+      <w:pPr>
+        <w:rPr>
+          <w:rFonts w:cs="Times New Roman"/>
+          <w:szCs w:val="24"/>
+        </w:rPr>
+      </w:pPr>
+    </w:p>
+    <w:p>
+      <w:pPr>
+        <w:keepNext/>
+        <w:jc w:val="center"/>
+      </w:pPr>
+    </w:p>
+    <w:p/>
     <w:sectPr>
-      <w:headerReference w:type="default" r:id="rId22"/>
+      <w:headerReference w:type="default" r:id="rId31"/>
       <w:pgSz w:w="12240" w:h="15840"/>
       <w:pgMar w:top="1440" w:right="1440" w:bottom="1440" w:left="1440" w:header="708" w:footer="708" w:gutter="0"/>
       <w:cols w:space="708"/>
@@ -3453,7 +5716,120 @@
   <w:abstractNum w:abstractNumId="1" w15:restartNumberingAfterBreak="0">
     <w:nsid w:val="68A251B7"/>
     <w:multiLevelType w:val="hybridMultilevel"/>
-    <w:tmpl w:val="44DC17FE"/>
+    <w:tmpl w:val="0136E606"/>
+    <w:lvl w:ilvl="0" w:tplc="0C0A0001">
+      <w:start w:val="1"/>
+      <w:numFmt w:val="bullet"/>
+      <w:lvlText w:val=""/>
+      <w:lvlJc w:val="left"/>
+      <w:pPr>
+        <w:ind w:left="720" w:hanging="360"/>
+      </w:pPr>
+      <w:rPr>
+        <w:rFonts w:ascii="Symbol" w:hAnsi="Symbol" w:hint="default"/>
+      </w:rPr>
+    </w:lvl>
+    <w:lvl w:ilvl="1" w:tplc="0C0A0003" w:tentative="1">
+      <w:start w:val="1"/>
+      <w:numFmt w:val="bullet"/>
+      <w:lvlText w:val="o"/>
+      <w:lvlJc w:val="left"/>
+      <w:pPr>
+        <w:ind w:left="1440" w:hanging="360"/>
+      </w:pPr>
+      <w:rPr>
+        <w:rFonts w:ascii="Courier New" w:hAnsi="Courier New" w:cs="Courier New" w:hint="default"/>
+      </w:rPr>
+    </w:lvl>
+    <w:lvl w:ilvl="2" w:tplc="0C0A0005" w:tentative="1">
+      <w:start w:val="1"/>
+      <w:numFmt w:val="bullet"/>
+      <w:lvlText w:val=""/>
+      <w:lvlJc w:val="left"/>
+      <w:pPr>
+        <w:ind w:left="2160" w:hanging="360"/>
+      </w:pPr>
+      <w:rPr>
+        <w:rFonts w:ascii="Wingdings" w:hAnsi="Wingdings" w:hint="default"/>
+      </w:rPr>
+    </w:lvl>
+    <w:lvl w:ilvl="3" w:tplc="0C0A0001" w:tentative="1">
+      <w:start w:val="1"/>
+      <w:numFmt w:val="bullet"/>
+      <w:lvlText w:val=""/>
+      <w:lvlJc w:val="left"/>
+      <w:pPr>
+        <w:ind w:left="2880" w:hanging="360"/>
+      </w:pPr>
+      <w:rPr>
+        <w:rFonts w:ascii="Symbol" w:hAnsi="Symbol" w:hint="default"/>
+      </w:rPr>
+    </w:lvl>
+    <w:lvl w:ilvl="4" w:tplc="0C0A0003" w:tentative="1">
+      <w:start w:val="1"/>
+      <w:numFmt w:val="bullet"/>
+      <w:lvlText w:val="o"/>
+      <w:lvlJc w:val="left"/>
+      <w:pPr>
+        <w:ind w:left="3600" w:hanging="360"/>
+      </w:pPr>
+      <w:rPr>
+        <w:rFonts w:ascii="Courier New" w:hAnsi="Courier New" w:cs="Courier New" w:hint="default"/>
+      </w:rPr>
+    </w:lvl>
+    <w:lvl w:ilvl="5" w:tplc="0C0A0005" w:tentative="1">
+      <w:start w:val="1"/>
+      <w:numFmt w:val="bullet"/>
+      <w:lvlText w:val=""/>
+      <w:lvlJc w:val="left"/>
+      <w:pPr>
+        <w:ind w:left="4320" w:hanging="360"/>
+      </w:pPr>
+      <w:rPr>
+        <w:rFonts w:ascii="Wingdings" w:hAnsi="Wingdings" w:hint="default"/>
+      </w:rPr>
+    </w:lvl>
+    <w:lvl w:ilvl="6" w:tplc="0C0A0001" w:tentative="1">
+      <w:start w:val="1"/>
+      <w:numFmt w:val="bullet"/>
+      <w:lvlText w:val=""/>
+      <w:lvlJc w:val="left"/>
+      <w:pPr>
+        <w:ind w:left="5040" w:hanging="360"/>
+      </w:pPr>
+      <w:rPr>
+        <w:rFonts w:ascii="Symbol" w:hAnsi="Symbol" w:hint="default"/>
+      </w:rPr>
+    </w:lvl>
+    <w:lvl w:ilvl="7" w:tplc="0C0A0003" w:tentative="1">
+      <w:start w:val="1"/>
+      <w:numFmt w:val="bullet"/>
+      <w:lvlText w:val="o"/>
+      <w:lvlJc w:val="left"/>
+      <w:pPr>
+        <w:ind w:left="5760" w:hanging="360"/>
+      </w:pPr>
+      <w:rPr>
+        <w:rFonts w:ascii="Courier New" w:hAnsi="Courier New" w:cs="Courier New" w:hint="default"/>
+      </w:rPr>
+    </w:lvl>
+    <w:lvl w:ilvl="8" w:tplc="0C0A0005" w:tentative="1">
+      <w:start w:val="1"/>
+      <w:numFmt w:val="bullet"/>
+      <w:lvlText w:val=""/>
+      <w:lvlJc w:val="left"/>
+      <w:pPr>
+        <w:ind w:left="6480" w:hanging="360"/>
+      </w:pPr>
+      <w:rPr>
+        <w:rFonts w:ascii="Wingdings" w:hAnsi="Wingdings" w:hint="default"/>
+      </w:rPr>
+    </w:lvl>
+  </w:abstractNum>
+  <w:abstractNum w:abstractNumId="2" w15:restartNumberingAfterBreak="0">
+    <w:nsid w:val="6A365487"/>
+    <w:multiLevelType w:val="hybridMultilevel"/>
+    <w:tmpl w:val="E83C002C"/>
     <w:lvl w:ilvl="0" w:tplc="0C0A0001">
       <w:start w:val="1"/>
       <w:numFmt w:val="bullet"/>
@@ -3568,6 +5944,9 @@
   </w:num>
   <w:num w:numId="2">
     <w:abstractNumId w:val="1"/>
+  </w:num>
+  <w:num w:numId="3">
+    <w:abstractNumId w:val="2"/>
   </w:num>
 </w:numbering>
 </file>
@@ -4044,7 +6423,6 @@
   <w:style w:type="character" w:default="1" w:styleId="DefaultParagraphFont">
     <w:name w:val="Default Paragraph Font"/>
     <w:uiPriority w:val="1"/>
-    <w:semiHidden/>
     <w:unhideWhenUsed/>
   </w:style>
   <w:style w:type="table" w:default="1" w:styleId="TableNormal">
@@ -4231,6 +6609,68 @@
       <w:b/>
       <w:sz w:val="32"/>
       <w:szCs w:val="32"/>
+      <w:lang w:val="es-ES"/>
+    </w:rPr>
+  </w:style>
+  <w:style w:type="character" w:styleId="Strong">
+    <w:name w:val="Strong"/>
+    <w:aliases w:val="Code"/>
+    <w:basedOn w:val="DefaultParagraphFont"/>
+    <w:uiPriority w:val="22"/>
+    <w:qFormat/>
+    <w:rsid w:val="0079138C"/>
+    <w:rPr>
+      <w:rFonts w:ascii="Cascadia Mono" w:hAnsi="Cascadia Mono"/>
+      <w:b w:val="0"/>
+      <w:bCs/>
+      <w:sz w:val="20"/>
+    </w:rPr>
+  </w:style>
+  <w:style w:type="paragraph" w:styleId="NoSpacing">
+    <w:name w:val="No Spacing"/>
+    <w:uiPriority w:val="1"/>
+    <w:qFormat/>
+    <w:rsid w:val="000052CF"/>
+    <w:pPr>
+      <w:spacing w:after="0" w:line="240" w:lineRule="auto"/>
+      <w:jc w:val="both"/>
+    </w:pPr>
+    <w:rPr>
+      <w:rFonts w:ascii="Times New Roman" w:hAnsi="Times New Roman"/>
+      <w:sz w:val="24"/>
+      <w:lang w:val="es-ES"/>
+    </w:rPr>
+  </w:style>
+  <w:style w:type="paragraph" w:styleId="Subtitle">
+    <w:name w:val="Subtitle"/>
+    <w:basedOn w:val="Normal"/>
+    <w:next w:val="Normal"/>
+    <w:link w:val="SubtitleChar"/>
+    <w:uiPriority w:val="11"/>
+    <w:qFormat/>
+    <w:rsid w:val="000052CF"/>
+    <w:pPr>
+      <w:numPr>
+        <w:ilvl w:val="1"/>
+      </w:numPr>
+    </w:pPr>
+    <w:rPr>
+      <w:rFonts w:asciiTheme="minorHAnsi" w:eastAsiaTheme="minorEastAsia" w:hAnsiTheme="minorHAnsi"/>
+      <w:color w:val="5A5A5A" w:themeColor="text1" w:themeTint="A5"/>
+      <w:spacing w:val="15"/>
+      <w:sz w:val="22"/>
+    </w:rPr>
+  </w:style>
+  <w:style w:type="character" w:customStyle="1" w:styleId="SubtitleChar">
+    <w:name w:val="Subtitle Char"/>
+    <w:basedOn w:val="DefaultParagraphFont"/>
+    <w:link w:val="Subtitle"/>
+    <w:uiPriority w:val="11"/>
+    <w:rsid w:val="000052CF"/>
+    <w:rPr>
+      <w:rFonts w:eastAsiaTheme="minorEastAsia"/>
+      <w:color w:val="5A5A5A" w:themeColor="text1" w:themeTint="A5"/>
+      <w:spacing w:val="15"/>
       <w:lang w:val="es-ES"/>
     </w:rPr>
   </w:style>

</xml_diff>